<commit_message>
Added deliverabled to project plan
</commit_message>
<xml_diff>
--- a/ProjectPlan/ProjectPlan.docx
+++ b/ProjectPlan/ProjectPlan.docx
@@ -1,6 +1,6 @@
 
 <file path=word/document.xml><?xml version="1.0" encoding="utf-8"?>
-<w:document xmlns:wpc="http://schemas.microsoft.com/office/word/2010/wordprocessingCanvas" xmlns:cx="http://schemas.microsoft.com/office/drawing/2014/chartex" xmlns:cx1="http://schemas.microsoft.com/office/drawing/2015/9/8/chartex" xmlns:cx2="http://schemas.microsoft.com/office/drawing/2015/10/21/chartex" xmlns:cx3="http://schemas.microsoft.com/office/drawing/2016/5/9/chartex" xmlns:cx4="http://schemas.microsoft.com/office/drawing/2016/5/10/chartex" xmlns:cx5="http://schemas.microsoft.com/office/drawing/2016/5/11/chartex" xmlns:cx6="http://schemas.microsoft.com/office/drawing/2016/5/12/chartex" xmlns:cx7="http://schemas.microsoft.com/office/drawing/2016/5/13/chartex" xmlns:cx8="http://schemas.microsoft.com/office/drawing/2016/5/14/chartex" xmlns:mc="http://schemas.openxmlformats.org/markup-compatibility/2006" xmlns:aink="http://schemas.microsoft.com/office/drawing/2016/ink" xmlns:am3d="http://schemas.microsoft.com/office/drawing/2017/model3d" xmlns:o="urn:schemas-microsoft-com:office:office" xmlns:r="http://schemas.openxmlformats.org/officeDocument/2006/relationships" xmlns:m="http://schemas.openxmlformats.org/officeDocument/2006/math" xmlns:v="urn:schemas-microsoft-com:vml" xmlns:wp14="http://schemas.microsoft.com/office/word/2010/wordprocessingDrawing" xmlns:wp="http://schemas.openxmlformats.org/drawingml/2006/wordprocessingDrawing" xmlns:w10="urn:schemas-microsoft-com:office:word" xmlns:w="http://schemas.openxmlformats.org/wordprocessingml/2006/main" xmlns:w14="http://schemas.microsoft.com/office/word/2010/wordml" xmlns:w15="http://schemas.microsoft.com/office/word/2012/wordml" xmlns:w16cid="http://schemas.microsoft.com/office/word/2016/wordml/cid" xmlns:w16se="http://schemas.microsoft.com/office/word/2015/wordml/symex" xmlns:wpg="http://schemas.microsoft.com/office/word/2010/wordprocessingGroup" xmlns:wpi="http://schemas.microsoft.com/office/word/2010/wordprocessingInk" xmlns:wne="http://schemas.microsoft.com/office/word/2006/wordml" xmlns:wps="http://schemas.microsoft.com/office/word/2010/wordprocessingShape" mc:Ignorable="w14 w15 w16se w16cid wp14">
+<w:document xmlns:wpc="http://schemas.microsoft.com/office/word/2010/wordprocessingCanvas" xmlns:cx="http://schemas.microsoft.com/office/drawing/2014/chartex" xmlns:cx1="http://schemas.microsoft.com/office/drawing/2015/9/8/chartex" xmlns:mc="http://schemas.openxmlformats.org/markup-compatibility/2006" xmlns:o="urn:schemas-microsoft-com:office:office" xmlns:r="http://schemas.openxmlformats.org/officeDocument/2006/relationships" xmlns:m="http://schemas.openxmlformats.org/officeDocument/2006/math" xmlns:v="urn:schemas-microsoft-com:vml" xmlns:wp14="http://schemas.microsoft.com/office/word/2010/wordprocessingDrawing" xmlns:wp="http://schemas.openxmlformats.org/drawingml/2006/wordprocessingDrawing" xmlns:w10="urn:schemas-microsoft-com:office:word" xmlns:w="http://schemas.openxmlformats.org/wordprocessingml/2006/main" xmlns:w14="http://schemas.microsoft.com/office/word/2010/wordml" xmlns:w15="http://schemas.microsoft.com/office/word/2012/wordml" xmlns:w16se="http://schemas.microsoft.com/office/word/2015/wordml/symex" xmlns:wpg="http://schemas.microsoft.com/office/word/2010/wordprocessingGroup" xmlns:wpi="http://schemas.microsoft.com/office/word/2010/wordprocessingInk" xmlns:wne="http://schemas.microsoft.com/office/word/2006/wordml" xmlns:wps="http://schemas.microsoft.com/office/word/2010/wordprocessingShape" mc:Ignorable="w14 w15 w16se wp14">
   <w:body>
     <w:p>
       <w:pPr>
@@ -1177,10 +1177,9 @@
           <w:pPr>
             <w:pStyle w:val="TOC1"/>
             <w:rPr>
-              <w:rFonts w:ascii="Arial" w:hAnsi="Arial" w:cs="Arial"/>
+              <w:rFonts w:cstheme="minorBidi"/>
+              <w:b w:val="0"/>
               <w:noProof/>
-              <w:sz w:val="24"/>
-              <w:szCs w:val="24"/>
             </w:rPr>
           </w:pPr>
           <w:r>
@@ -1207,83 +1206,175 @@
             </w:rPr>
             <w:fldChar w:fldCharType="separate"/>
           </w:r>
-          <w:hyperlink w:anchor="_Toc33129949" w:history="1">
+          <w:bookmarkStart w:id="0" w:name="_GoBack"/>
+          <w:bookmarkEnd w:id="0"/>
+          <w:r>
+            <w:rPr>
+              <w:rStyle w:val="Hyperlink"/>
+              <w:noProof/>
+            </w:rPr>
+            <w:fldChar w:fldCharType="begin"/>
+          </w:r>
+          <w:r>
+            <w:rPr>
+              <w:rStyle w:val="Hyperlink"/>
+              <w:noProof/>
+            </w:rPr>
+            <w:instrText xml:space="preserve"> </w:instrText>
+          </w:r>
+          <w:r>
+            <w:rPr>
+              <w:noProof/>
+            </w:rPr>
+            <w:instrText>HYPERLINK \l "_Toc34389212"</w:instrText>
+          </w:r>
+          <w:r>
+            <w:rPr>
+              <w:rStyle w:val="Hyperlink"/>
+              <w:noProof/>
+            </w:rPr>
+            <w:instrText xml:space="preserve"> </w:instrText>
+          </w:r>
+          <w:r>
+            <w:rPr>
+              <w:rStyle w:val="Hyperlink"/>
+              <w:noProof/>
+            </w:rPr>
+          </w:r>
+          <w:r>
+            <w:rPr>
+              <w:rStyle w:val="Hyperlink"/>
+              <w:noProof/>
+            </w:rPr>
+            <w:fldChar w:fldCharType="separate"/>
+          </w:r>
+          <w:r>
+            <w:rPr>
+              <w:rStyle w:val="Hyperlink"/>
+              <w:rFonts w:ascii="Arial" w:hAnsi="Arial" w:cs="Arial"/>
+              <w:noProof/>
+            </w:rPr>
+            <w:t>Description</w:t>
+          </w:r>
+          <w:r>
+            <w:rPr>
+              <w:noProof/>
+              <w:webHidden/>
+            </w:rPr>
+            <w:tab/>
+          </w:r>
+          <w:r>
+            <w:rPr>
+              <w:noProof/>
+              <w:webHidden/>
+            </w:rPr>
+            <w:fldChar w:fldCharType="begin"/>
+          </w:r>
+          <w:r>
+            <w:rPr>
+              <w:noProof/>
+              <w:webHidden/>
+            </w:rPr>
+            <w:instrText xml:space="preserve"> PAGEREF _Toc34389212 \h </w:instrText>
+          </w:r>
+          <w:r>
+            <w:rPr>
+              <w:noProof/>
+              <w:webHidden/>
+            </w:rPr>
+          </w:r>
+          <w:r>
+            <w:rPr>
+              <w:noProof/>
+              <w:webHidden/>
+            </w:rPr>
+            <w:fldChar w:fldCharType="separate"/>
+          </w:r>
+          <w:r>
+            <w:rPr>
+              <w:noProof/>
+              <w:webHidden/>
+            </w:rPr>
+            <w:t>3</w:t>
+          </w:r>
+          <w:r>
+            <w:rPr>
+              <w:noProof/>
+              <w:webHidden/>
+            </w:rPr>
+            <w:fldChar w:fldCharType="end"/>
+          </w:r>
+          <w:r>
+            <w:rPr>
+              <w:rStyle w:val="Hyperlink"/>
+              <w:noProof/>
+            </w:rPr>
+            <w:fldChar w:fldCharType="end"/>
+          </w:r>
+        </w:p>
+        <w:p>
+          <w:pPr>
+            <w:pStyle w:val="TOC1"/>
+            <w:rPr>
+              <w:rFonts w:cstheme="minorBidi"/>
+              <w:b w:val="0"/>
+              <w:noProof/>
+            </w:rPr>
+          </w:pPr>
+          <w:hyperlink w:anchor="_Toc34389213" w:history="1">
             <w:r>
               <w:rPr>
                 <w:rStyle w:val="Hyperlink"/>
                 <w:rFonts w:ascii="Arial" w:hAnsi="Arial" w:cs="Arial"/>
                 <w:noProof/>
-                <w:sz w:val="24"/>
-                <w:szCs w:val="24"/>
-              </w:rPr>
-              <w:t>Description</w:t>
-            </w:r>
-            <w:r>
-              <w:rPr>
-                <w:rFonts w:ascii="Arial" w:hAnsi="Arial" w:cs="Arial"/>
+              </w:rPr>
+              <w:t>Functional requirements</w:t>
+            </w:r>
+            <w:r>
+              <w:rPr>
                 <w:noProof/>
                 <w:webHidden/>
-                <w:sz w:val="24"/>
-                <w:szCs w:val="24"/>
               </w:rPr>
               <w:tab/>
             </w:r>
             <w:r>
               <w:rPr>
-                <w:rFonts w:ascii="Arial" w:hAnsi="Arial" w:cs="Arial"/>
                 <w:noProof/>
                 <w:webHidden/>
-                <w:sz w:val="24"/>
-                <w:szCs w:val="24"/>
               </w:rPr>
               <w:fldChar w:fldCharType="begin"/>
             </w:r>
             <w:r>
               <w:rPr>
-                <w:rFonts w:ascii="Arial" w:hAnsi="Arial" w:cs="Arial"/>
                 <w:noProof/>
                 <w:webHidden/>
-                <w:sz w:val="24"/>
-                <w:szCs w:val="24"/>
-              </w:rPr>
-              <w:instrText xml:space="preserve"> PAGEREF _Toc33129949 \h </w:instrText>
-            </w:r>
-            <w:r>
-              <w:rPr>
-                <w:rFonts w:ascii="Arial" w:hAnsi="Arial" w:cs="Arial"/>
+              </w:rPr>
+              <w:instrText xml:space="preserve"> PAGEREF _Toc34389213 \h </w:instrText>
+            </w:r>
+            <w:r>
+              <w:rPr>
                 <w:noProof/>
                 <w:webHidden/>
-                <w:sz w:val="24"/>
-                <w:szCs w:val="24"/>
-              </w:rPr>
-            </w:r>
-            <w:r>
-              <w:rPr>
-                <w:rFonts w:ascii="Arial" w:hAnsi="Arial" w:cs="Arial"/>
+              </w:rPr>
+            </w:r>
+            <w:r>
+              <w:rPr>
                 <w:noProof/>
                 <w:webHidden/>
-                <w:sz w:val="24"/>
-                <w:szCs w:val="24"/>
               </w:rPr>
               <w:fldChar w:fldCharType="separate"/>
             </w:r>
             <w:r>
               <w:rPr>
-                <w:rFonts w:ascii="Arial" w:hAnsi="Arial" w:cs="Arial"/>
                 <w:noProof/>
                 <w:webHidden/>
-                <w:sz w:val="24"/>
-                <w:szCs w:val="24"/>
-              </w:rPr>
-              <w:t>3</w:t>
-            </w:r>
-            <w:r>
-              <w:rPr>
-                <w:rFonts w:ascii="Arial" w:hAnsi="Arial" w:cs="Arial"/>
+              </w:rPr>
+              <w:t>4</w:t>
+            </w:r>
+            <w:r>
+              <w:rPr>
                 <w:noProof/>
                 <w:webHidden/>
-                <w:sz w:val="24"/>
-                <w:szCs w:val="24"/>
               </w:rPr>
               <w:fldChar w:fldCharType="end"/>
             </w:r>
@@ -1293,89 +1384,65 @@
           <w:pPr>
             <w:pStyle w:val="TOC1"/>
             <w:rPr>
-              <w:rFonts w:ascii="Arial" w:hAnsi="Arial" w:cs="Arial"/>
+              <w:rFonts w:cstheme="minorBidi"/>
+              <w:b w:val="0"/>
               <w:noProof/>
-              <w:sz w:val="24"/>
-              <w:szCs w:val="24"/>
             </w:rPr>
           </w:pPr>
-          <w:hyperlink w:anchor="_Toc33129950" w:history="1">
+          <w:hyperlink w:anchor="_Toc34389214" w:history="1">
             <w:r>
               <w:rPr>
                 <w:rStyle w:val="Hyperlink"/>
                 <w:rFonts w:ascii="Arial" w:hAnsi="Arial" w:cs="Arial"/>
                 <w:noProof/>
-                <w:sz w:val="24"/>
-                <w:szCs w:val="24"/>
-              </w:rPr>
-              <w:t>Functional requirements</w:t>
-            </w:r>
-            <w:r>
-              <w:rPr>
-                <w:rFonts w:ascii="Arial" w:hAnsi="Arial" w:cs="Arial"/>
+              </w:rPr>
+              <w:t>Non-functional requirements</w:t>
+            </w:r>
+            <w:r>
+              <w:rPr>
                 <w:noProof/>
                 <w:webHidden/>
-                <w:sz w:val="24"/>
-                <w:szCs w:val="24"/>
               </w:rPr>
               <w:tab/>
             </w:r>
             <w:r>
               <w:rPr>
-                <w:rFonts w:ascii="Arial" w:hAnsi="Arial" w:cs="Arial"/>
                 <w:noProof/>
                 <w:webHidden/>
-                <w:sz w:val="24"/>
-                <w:szCs w:val="24"/>
               </w:rPr>
               <w:fldChar w:fldCharType="begin"/>
             </w:r>
             <w:r>
               <w:rPr>
-                <w:rFonts w:ascii="Arial" w:hAnsi="Arial" w:cs="Arial"/>
                 <w:noProof/>
                 <w:webHidden/>
-                <w:sz w:val="24"/>
-                <w:szCs w:val="24"/>
-              </w:rPr>
-              <w:instrText xml:space="preserve"> PAGEREF _Toc33129950 \h </w:instrText>
-            </w:r>
-            <w:r>
-              <w:rPr>
-                <w:rFonts w:ascii="Arial" w:hAnsi="Arial" w:cs="Arial"/>
+              </w:rPr>
+              <w:instrText xml:space="preserve"> PAGEREF _Toc34389214 \h </w:instrText>
+            </w:r>
+            <w:r>
+              <w:rPr>
                 <w:noProof/>
                 <w:webHidden/>
-                <w:sz w:val="24"/>
-                <w:szCs w:val="24"/>
-              </w:rPr>
-            </w:r>
-            <w:r>
-              <w:rPr>
-                <w:rFonts w:ascii="Arial" w:hAnsi="Arial" w:cs="Arial"/>
+              </w:rPr>
+            </w:r>
+            <w:r>
+              <w:rPr>
                 <w:noProof/>
                 <w:webHidden/>
-                <w:sz w:val="24"/>
-                <w:szCs w:val="24"/>
               </w:rPr>
               <w:fldChar w:fldCharType="separate"/>
             </w:r>
             <w:r>
               <w:rPr>
-                <w:rFonts w:ascii="Arial" w:hAnsi="Arial" w:cs="Arial"/>
                 <w:noProof/>
                 <w:webHidden/>
-                <w:sz w:val="24"/>
-                <w:szCs w:val="24"/>
-              </w:rPr>
-              <w:t>4</w:t>
-            </w:r>
-            <w:r>
-              <w:rPr>
-                <w:rFonts w:ascii="Arial" w:hAnsi="Arial" w:cs="Arial"/>
+              </w:rPr>
+              <w:t>5</w:t>
+            </w:r>
+            <w:r>
+              <w:rPr>
                 <w:noProof/>
                 <w:webHidden/>
-                <w:sz w:val="24"/>
-                <w:szCs w:val="24"/>
               </w:rPr>
               <w:fldChar w:fldCharType="end"/>
             </w:r>
@@ -1385,89 +1452,65 @@
           <w:pPr>
             <w:pStyle w:val="TOC1"/>
             <w:rPr>
-              <w:rFonts w:ascii="Arial" w:hAnsi="Arial" w:cs="Arial"/>
+              <w:rFonts w:cstheme="minorBidi"/>
+              <w:b w:val="0"/>
               <w:noProof/>
-              <w:sz w:val="24"/>
-              <w:szCs w:val="24"/>
             </w:rPr>
           </w:pPr>
-          <w:hyperlink w:anchor="_Toc33129951" w:history="1">
+          <w:hyperlink w:anchor="_Toc34389215" w:history="1">
             <w:r>
               <w:rPr>
                 <w:rStyle w:val="Hyperlink"/>
                 <w:rFonts w:ascii="Arial" w:hAnsi="Arial" w:cs="Arial"/>
                 <w:noProof/>
-                <w:sz w:val="24"/>
-                <w:szCs w:val="24"/>
-              </w:rPr>
-              <w:t>Non-functional requirements</w:t>
-            </w:r>
-            <w:r>
-              <w:rPr>
-                <w:rFonts w:ascii="Arial" w:hAnsi="Arial" w:cs="Arial"/>
+              </w:rPr>
+              <w:t>Project way of working</w:t>
+            </w:r>
+            <w:r>
+              <w:rPr>
                 <w:noProof/>
                 <w:webHidden/>
-                <w:sz w:val="24"/>
-                <w:szCs w:val="24"/>
               </w:rPr>
               <w:tab/>
             </w:r>
             <w:r>
               <w:rPr>
-                <w:rFonts w:ascii="Arial" w:hAnsi="Arial" w:cs="Arial"/>
                 <w:noProof/>
                 <w:webHidden/>
-                <w:sz w:val="24"/>
-                <w:szCs w:val="24"/>
               </w:rPr>
               <w:fldChar w:fldCharType="begin"/>
             </w:r>
             <w:r>
               <w:rPr>
-                <w:rFonts w:ascii="Arial" w:hAnsi="Arial" w:cs="Arial"/>
                 <w:noProof/>
                 <w:webHidden/>
-                <w:sz w:val="24"/>
-                <w:szCs w:val="24"/>
-              </w:rPr>
-              <w:instrText xml:space="preserve"> PAGEREF _Toc33129951 \h </w:instrText>
-            </w:r>
-            <w:r>
-              <w:rPr>
-                <w:rFonts w:ascii="Arial" w:hAnsi="Arial" w:cs="Arial"/>
+              </w:rPr>
+              <w:instrText xml:space="preserve"> PAGEREF _Toc34389215 \h </w:instrText>
+            </w:r>
+            <w:r>
+              <w:rPr>
                 <w:noProof/>
                 <w:webHidden/>
-                <w:sz w:val="24"/>
-                <w:szCs w:val="24"/>
-              </w:rPr>
-            </w:r>
-            <w:r>
-              <w:rPr>
-                <w:rFonts w:ascii="Arial" w:hAnsi="Arial" w:cs="Arial"/>
+              </w:rPr>
+            </w:r>
+            <w:r>
+              <w:rPr>
                 <w:noProof/>
                 <w:webHidden/>
-                <w:sz w:val="24"/>
-                <w:szCs w:val="24"/>
               </w:rPr>
               <w:fldChar w:fldCharType="separate"/>
             </w:r>
             <w:r>
               <w:rPr>
-                <w:rFonts w:ascii="Arial" w:hAnsi="Arial" w:cs="Arial"/>
                 <w:noProof/>
                 <w:webHidden/>
-                <w:sz w:val="24"/>
-                <w:szCs w:val="24"/>
-              </w:rPr>
-              <w:t>5</w:t>
-            </w:r>
-            <w:r>
-              <w:rPr>
-                <w:rFonts w:ascii="Arial" w:hAnsi="Arial" w:cs="Arial"/>
+              </w:rPr>
+              <w:t>6</w:t>
+            </w:r>
+            <w:r>
+              <w:rPr>
                 <w:noProof/>
                 <w:webHidden/>
-                <w:sz w:val="24"/>
-                <w:szCs w:val="24"/>
               </w:rPr>
               <w:fldChar w:fldCharType="end"/>
             </w:r>
@@ -1477,89 +1520,65 @@
           <w:pPr>
             <w:pStyle w:val="TOC1"/>
             <w:rPr>
-              <w:rFonts w:ascii="Arial" w:hAnsi="Arial" w:cs="Arial"/>
+              <w:rFonts w:cstheme="minorBidi"/>
+              <w:b w:val="0"/>
               <w:noProof/>
-              <w:sz w:val="24"/>
-              <w:szCs w:val="24"/>
             </w:rPr>
           </w:pPr>
-          <w:hyperlink w:anchor="_Toc33129952" w:history="1">
+          <w:hyperlink w:anchor="_Toc34389216" w:history="1">
             <w:r>
               <w:rPr>
                 <w:rStyle w:val="Hyperlink"/>
                 <w:rFonts w:ascii="Arial" w:hAnsi="Arial" w:cs="Arial"/>
                 <w:noProof/>
-                <w:sz w:val="24"/>
-                <w:szCs w:val="24"/>
-              </w:rPr>
-              <w:t>Project way of working</w:t>
-            </w:r>
-            <w:r>
-              <w:rPr>
-                <w:rFonts w:ascii="Arial" w:hAnsi="Arial" w:cs="Arial"/>
+              </w:rPr>
+              <w:t>Communication plan</w:t>
+            </w:r>
+            <w:r>
+              <w:rPr>
                 <w:noProof/>
                 <w:webHidden/>
-                <w:sz w:val="24"/>
-                <w:szCs w:val="24"/>
               </w:rPr>
               <w:tab/>
             </w:r>
             <w:r>
               <w:rPr>
-                <w:rFonts w:ascii="Arial" w:hAnsi="Arial" w:cs="Arial"/>
                 <w:noProof/>
                 <w:webHidden/>
-                <w:sz w:val="24"/>
-                <w:szCs w:val="24"/>
               </w:rPr>
               <w:fldChar w:fldCharType="begin"/>
             </w:r>
             <w:r>
               <w:rPr>
-                <w:rFonts w:ascii="Arial" w:hAnsi="Arial" w:cs="Arial"/>
                 <w:noProof/>
                 <w:webHidden/>
-                <w:sz w:val="24"/>
-                <w:szCs w:val="24"/>
-              </w:rPr>
-              <w:instrText xml:space="preserve"> PAGEREF _Toc33129952 \h </w:instrText>
-            </w:r>
-            <w:r>
-              <w:rPr>
-                <w:rFonts w:ascii="Arial" w:hAnsi="Arial" w:cs="Arial"/>
+              </w:rPr>
+              <w:instrText xml:space="preserve"> PAGEREF _Toc34389216 \h </w:instrText>
+            </w:r>
+            <w:r>
+              <w:rPr>
                 <w:noProof/>
                 <w:webHidden/>
-                <w:sz w:val="24"/>
-                <w:szCs w:val="24"/>
-              </w:rPr>
-            </w:r>
-            <w:r>
-              <w:rPr>
-                <w:rFonts w:ascii="Arial" w:hAnsi="Arial" w:cs="Arial"/>
+              </w:rPr>
+            </w:r>
+            <w:r>
+              <w:rPr>
                 <w:noProof/>
                 <w:webHidden/>
-                <w:sz w:val="24"/>
-                <w:szCs w:val="24"/>
               </w:rPr>
               <w:fldChar w:fldCharType="separate"/>
             </w:r>
             <w:r>
               <w:rPr>
-                <w:rFonts w:ascii="Arial" w:hAnsi="Arial" w:cs="Arial"/>
                 <w:noProof/>
                 <w:webHidden/>
-                <w:sz w:val="24"/>
-                <w:szCs w:val="24"/>
-              </w:rPr>
-              <w:t>6</w:t>
-            </w:r>
-            <w:r>
-              <w:rPr>
-                <w:rFonts w:ascii="Arial" w:hAnsi="Arial" w:cs="Arial"/>
+              </w:rPr>
+              <w:t>7</w:t>
+            </w:r>
+            <w:r>
+              <w:rPr>
                 <w:noProof/>
                 <w:webHidden/>
-                <w:sz w:val="24"/>
-                <w:szCs w:val="24"/>
               </w:rPr>
               <w:fldChar w:fldCharType="end"/>
             </w:r>
@@ -1569,89 +1588,65 @@
           <w:pPr>
             <w:pStyle w:val="TOC1"/>
             <w:rPr>
-              <w:rFonts w:ascii="Arial" w:hAnsi="Arial" w:cs="Arial"/>
+              <w:rFonts w:cstheme="minorBidi"/>
+              <w:b w:val="0"/>
               <w:noProof/>
-              <w:sz w:val="24"/>
-              <w:szCs w:val="24"/>
             </w:rPr>
           </w:pPr>
-          <w:hyperlink w:anchor="_Toc33129953" w:history="1">
+          <w:hyperlink w:anchor="_Toc34389217" w:history="1">
             <w:r>
               <w:rPr>
                 <w:rStyle w:val="Hyperlink"/>
                 <w:rFonts w:ascii="Arial" w:hAnsi="Arial" w:cs="Arial"/>
                 <w:noProof/>
-                <w:sz w:val="24"/>
-                <w:szCs w:val="24"/>
-              </w:rPr>
-              <w:t>Communication plan</w:t>
-            </w:r>
-            <w:r>
-              <w:rPr>
-                <w:rFonts w:ascii="Arial" w:hAnsi="Arial" w:cs="Arial"/>
+              </w:rPr>
+              <w:t>Project organisation</w:t>
+            </w:r>
+            <w:r>
+              <w:rPr>
                 <w:noProof/>
                 <w:webHidden/>
-                <w:sz w:val="24"/>
-                <w:szCs w:val="24"/>
               </w:rPr>
               <w:tab/>
             </w:r>
             <w:r>
               <w:rPr>
-                <w:rFonts w:ascii="Arial" w:hAnsi="Arial" w:cs="Arial"/>
                 <w:noProof/>
                 <w:webHidden/>
-                <w:sz w:val="24"/>
-                <w:szCs w:val="24"/>
               </w:rPr>
               <w:fldChar w:fldCharType="begin"/>
             </w:r>
             <w:r>
               <w:rPr>
-                <w:rFonts w:ascii="Arial" w:hAnsi="Arial" w:cs="Arial"/>
                 <w:noProof/>
                 <w:webHidden/>
-                <w:sz w:val="24"/>
-                <w:szCs w:val="24"/>
-              </w:rPr>
-              <w:instrText xml:space="preserve"> PAGEREF _Toc33129953 \h </w:instrText>
-            </w:r>
-            <w:r>
-              <w:rPr>
-                <w:rFonts w:ascii="Arial" w:hAnsi="Arial" w:cs="Arial"/>
+              </w:rPr>
+              <w:instrText xml:space="preserve"> PAGEREF _Toc34389217 \h </w:instrText>
+            </w:r>
+            <w:r>
+              <w:rPr>
                 <w:noProof/>
                 <w:webHidden/>
-                <w:sz w:val="24"/>
-                <w:szCs w:val="24"/>
-              </w:rPr>
-            </w:r>
-            <w:r>
-              <w:rPr>
-                <w:rFonts w:ascii="Arial" w:hAnsi="Arial" w:cs="Arial"/>
+              </w:rPr>
+            </w:r>
+            <w:r>
+              <w:rPr>
                 <w:noProof/>
                 <w:webHidden/>
-                <w:sz w:val="24"/>
-                <w:szCs w:val="24"/>
               </w:rPr>
               <w:fldChar w:fldCharType="separate"/>
             </w:r>
             <w:r>
               <w:rPr>
-                <w:rFonts w:ascii="Arial" w:hAnsi="Arial" w:cs="Arial"/>
                 <w:noProof/>
                 <w:webHidden/>
-                <w:sz w:val="24"/>
-                <w:szCs w:val="24"/>
-              </w:rPr>
-              <w:t>7</w:t>
-            </w:r>
-            <w:r>
-              <w:rPr>
-                <w:rFonts w:ascii="Arial" w:hAnsi="Arial" w:cs="Arial"/>
+              </w:rPr>
+              <w:t>8</w:t>
+            </w:r>
+            <w:r>
+              <w:rPr>
                 <w:noProof/>
                 <w:webHidden/>
-                <w:sz w:val="24"/>
-                <w:szCs w:val="24"/>
               </w:rPr>
               <w:fldChar w:fldCharType="end"/>
             </w:r>
@@ -1661,89 +1656,65 @@
           <w:pPr>
             <w:pStyle w:val="TOC1"/>
             <w:rPr>
-              <w:rFonts w:ascii="Arial" w:hAnsi="Arial" w:cs="Arial"/>
+              <w:rFonts w:cstheme="minorBidi"/>
+              <w:b w:val="0"/>
               <w:noProof/>
-              <w:sz w:val="24"/>
-              <w:szCs w:val="24"/>
             </w:rPr>
           </w:pPr>
-          <w:hyperlink w:anchor="_Toc33129954" w:history="1">
+          <w:hyperlink w:anchor="_Toc34389218" w:history="1">
             <w:r>
               <w:rPr>
                 <w:rStyle w:val="Hyperlink"/>
                 <w:rFonts w:ascii="Arial" w:hAnsi="Arial" w:cs="Arial"/>
                 <w:noProof/>
-                <w:sz w:val="24"/>
-                <w:szCs w:val="24"/>
-              </w:rPr>
-              <w:t>Project organisation</w:t>
-            </w:r>
-            <w:r>
-              <w:rPr>
-                <w:rFonts w:ascii="Arial" w:hAnsi="Arial" w:cs="Arial"/>
+              </w:rPr>
+              <w:t>Milestones</w:t>
+            </w:r>
+            <w:r>
+              <w:rPr>
                 <w:noProof/>
                 <w:webHidden/>
-                <w:sz w:val="24"/>
-                <w:szCs w:val="24"/>
               </w:rPr>
               <w:tab/>
             </w:r>
             <w:r>
               <w:rPr>
-                <w:rFonts w:ascii="Arial" w:hAnsi="Arial" w:cs="Arial"/>
                 <w:noProof/>
                 <w:webHidden/>
-                <w:sz w:val="24"/>
-                <w:szCs w:val="24"/>
               </w:rPr>
               <w:fldChar w:fldCharType="begin"/>
             </w:r>
             <w:r>
               <w:rPr>
-                <w:rFonts w:ascii="Arial" w:hAnsi="Arial" w:cs="Arial"/>
                 <w:noProof/>
                 <w:webHidden/>
-                <w:sz w:val="24"/>
-                <w:szCs w:val="24"/>
-              </w:rPr>
-              <w:instrText xml:space="preserve"> PAGEREF _Toc33129954 \h </w:instrText>
-            </w:r>
-            <w:r>
-              <w:rPr>
-                <w:rFonts w:ascii="Arial" w:hAnsi="Arial" w:cs="Arial"/>
+              </w:rPr>
+              <w:instrText xml:space="preserve"> PAGEREF _Toc34389218 \h </w:instrText>
+            </w:r>
+            <w:r>
+              <w:rPr>
                 <w:noProof/>
                 <w:webHidden/>
-                <w:sz w:val="24"/>
-                <w:szCs w:val="24"/>
-              </w:rPr>
-            </w:r>
-            <w:r>
-              <w:rPr>
-                <w:rFonts w:ascii="Arial" w:hAnsi="Arial" w:cs="Arial"/>
+              </w:rPr>
+            </w:r>
+            <w:r>
+              <w:rPr>
                 <w:noProof/>
                 <w:webHidden/>
-                <w:sz w:val="24"/>
-                <w:szCs w:val="24"/>
               </w:rPr>
               <w:fldChar w:fldCharType="separate"/>
             </w:r>
             <w:r>
               <w:rPr>
-                <w:rFonts w:ascii="Arial" w:hAnsi="Arial" w:cs="Arial"/>
                 <w:noProof/>
                 <w:webHidden/>
-                <w:sz w:val="24"/>
-                <w:szCs w:val="24"/>
-              </w:rPr>
-              <w:t>8</w:t>
-            </w:r>
-            <w:r>
-              <w:rPr>
-                <w:rFonts w:ascii="Arial" w:hAnsi="Arial" w:cs="Arial"/>
+              </w:rPr>
+              <w:t>9</w:t>
+            </w:r>
+            <w:r>
+              <w:rPr>
                 <w:noProof/>
                 <w:webHidden/>
-                <w:sz w:val="24"/>
-                <w:szCs w:val="24"/>
               </w:rPr>
               <w:fldChar w:fldCharType="end"/>
             </w:r>
@@ -1753,89 +1724,65 @@
           <w:pPr>
             <w:pStyle w:val="TOC1"/>
             <w:rPr>
-              <w:rFonts w:ascii="Arial" w:hAnsi="Arial" w:cs="Arial"/>
+              <w:rFonts w:cstheme="minorBidi"/>
+              <w:b w:val="0"/>
               <w:noProof/>
-              <w:sz w:val="24"/>
-              <w:szCs w:val="24"/>
             </w:rPr>
           </w:pPr>
-          <w:hyperlink w:anchor="_Toc33129955" w:history="1">
+          <w:hyperlink w:anchor="_Toc34389219" w:history="1">
             <w:r>
               <w:rPr>
                 <w:rStyle w:val="Hyperlink"/>
                 <w:rFonts w:ascii="Arial" w:hAnsi="Arial" w:cs="Arial"/>
                 <w:noProof/>
-                <w:sz w:val="24"/>
-                <w:szCs w:val="24"/>
               </w:rPr>
               <w:t>Deliverables</w:t>
             </w:r>
             <w:r>
               <w:rPr>
-                <w:rFonts w:ascii="Arial" w:hAnsi="Arial" w:cs="Arial"/>
                 <w:noProof/>
                 <w:webHidden/>
-                <w:sz w:val="24"/>
-                <w:szCs w:val="24"/>
               </w:rPr>
               <w:tab/>
             </w:r>
             <w:r>
               <w:rPr>
-                <w:rFonts w:ascii="Arial" w:hAnsi="Arial" w:cs="Arial"/>
                 <w:noProof/>
                 <w:webHidden/>
-                <w:sz w:val="24"/>
-                <w:szCs w:val="24"/>
               </w:rPr>
               <w:fldChar w:fldCharType="begin"/>
             </w:r>
             <w:r>
               <w:rPr>
-                <w:rFonts w:ascii="Arial" w:hAnsi="Arial" w:cs="Arial"/>
                 <w:noProof/>
                 <w:webHidden/>
-                <w:sz w:val="24"/>
-                <w:szCs w:val="24"/>
-              </w:rPr>
-              <w:instrText xml:space="preserve"> PAGEREF _Toc33129955 \h </w:instrText>
-            </w:r>
-            <w:r>
-              <w:rPr>
-                <w:rFonts w:ascii="Arial" w:hAnsi="Arial" w:cs="Arial"/>
+              </w:rPr>
+              <w:instrText xml:space="preserve"> PAGEREF _Toc34389219 \h </w:instrText>
+            </w:r>
+            <w:r>
+              <w:rPr>
                 <w:noProof/>
                 <w:webHidden/>
-                <w:sz w:val="24"/>
-                <w:szCs w:val="24"/>
-              </w:rPr>
-            </w:r>
-            <w:r>
-              <w:rPr>
-                <w:rFonts w:ascii="Arial" w:hAnsi="Arial" w:cs="Arial"/>
+              </w:rPr>
+            </w:r>
+            <w:r>
+              <w:rPr>
                 <w:noProof/>
                 <w:webHidden/>
-                <w:sz w:val="24"/>
-                <w:szCs w:val="24"/>
               </w:rPr>
               <w:fldChar w:fldCharType="separate"/>
             </w:r>
             <w:r>
               <w:rPr>
-                <w:rFonts w:ascii="Arial" w:hAnsi="Arial" w:cs="Arial"/>
                 <w:noProof/>
                 <w:webHidden/>
-                <w:sz w:val="24"/>
-                <w:szCs w:val="24"/>
-              </w:rPr>
-              <w:t>9</w:t>
-            </w:r>
-            <w:r>
-              <w:rPr>
-                <w:rFonts w:ascii="Arial" w:hAnsi="Arial" w:cs="Arial"/>
+              </w:rPr>
+              <w:t>11</w:t>
+            </w:r>
+            <w:r>
+              <w:rPr>
                 <w:noProof/>
                 <w:webHidden/>
-                <w:sz w:val="24"/>
-                <w:szCs w:val="24"/>
               </w:rPr>
               <w:fldChar w:fldCharType="end"/>
             </w:r>
@@ -1845,89 +1792,65 @@
           <w:pPr>
             <w:pStyle w:val="TOC1"/>
             <w:rPr>
-              <w:rFonts w:ascii="Arial" w:hAnsi="Arial" w:cs="Arial"/>
+              <w:rFonts w:cstheme="minorBidi"/>
+              <w:b w:val="0"/>
               <w:noProof/>
-              <w:sz w:val="24"/>
-              <w:szCs w:val="24"/>
             </w:rPr>
           </w:pPr>
-          <w:hyperlink w:anchor="_Toc33129956" w:history="1">
+          <w:hyperlink w:anchor="_Toc34389220" w:history="1">
             <w:r>
               <w:rPr>
                 <w:rStyle w:val="Hyperlink"/>
                 <w:rFonts w:ascii="Arial" w:hAnsi="Arial" w:cs="Arial"/>
                 <w:noProof/>
-                <w:sz w:val="24"/>
-                <w:szCs w:val="24"/>
               </w:rPr>
               <w:t>Risk analysis</w:t>
             </w:r>
             <w:r>
               <w:rPr>
-                <w:rFonts w:ascii="Arial" w:hAnsi="Arial" w:cs="Arial"/>
                 <w:noProof/>
                 <w:webHidden/>
-                <w:sz w:val="24"/>
-                <w:szCs w:val="24"/>
               </w:rPr>
               <w:tab/>
             </w:r>
             <w:r>
               <w:rPr>
-                <w:rFonts w:ascii="Arial" w:hAnsi="Arial" w:cs="Arial"/>
                 <w:noProof/>
                 <w:webHidden/>
-                <w:sz w:val="24"/>
-                <w:szCs w:val="24"/>
               </w:rPr>
               <w:fldChar w:fldCharType="begin"/>
             </w:r>
             <w:r>
               <w:rPr>
-                <w:rFonts w:ascii="Arial" w:hAnsi="Arial" w:cs="Arial"/>
                 <w:noProof/>
                 <w:webHidden/>
-                <w:sz w:val="24"/>
-                <w:szCs w:val="24"/>
-              </w:rPr>
-              <w:instrText xml:space="preserve"> PAGEREF _Toc33129956 \h </w:instrText>
-            </w:r>
-            <w:r>
-              <w:rPr>
-                <w:rFonts w:ascii="Arial" w:hAnsi="Arial" w:cs="Arial"/>
+              </w:rPr>
+              <w:instrText xml:space="preserve"> PAGEREF _Toc34389220 \h </w:instrText>
+            </w:r>
+            <w:r>
+              <w:rPr>
                 <w:noProof/>
                 <w:webHidden/>
-                <w:sz w:val="24"/>
-                <w:szCs w:val="24"/>
-              </w:rPr>
-            </w:r>
-            <w:r>
-              <w:rPr>
-                <w:rFonts w:ascii="Arial" w:hAnsi="Arial" w:cs="Arial"/>
+              </w:rPr>
+            </w:r>
+            <w:r>
+              <w:rPr>
                 <w:noProof/>
                 <w:webHidden/>
-                <w:sz w:val="24"/>
-                <w:szCs w:val="24"/>
               </w:rPr>
               <w:fldChar w:fldCharType="separate"/>
             </w:r>
             <w:r>
               <w:rPr>
-                <w:rFonts w:ascii="Arial" w:hAnsi="Arial" w:cs="Arial"/>
                 <w:noProof/>
                 <w:webHidden/>
-                <w:sz w:val="24"/>
-                <w:szCs w:val="24"/>
-              </w:rPr>
-              <w:t>11</w:t>
-            </w:r>
-            <w:r>
-              <w:rPr>
-                <w:rFonts w:ascii="Arial" w:hAnsi="Arial" w:cs="Arial"/>
+              </w:rPr>
+              <w:t>12</w:t>
+            </w:r>
+            <w:r>
+              <w:rPr>
                 <w:noProof/>
                 <w:webHidden/>
-                <w:sz w:val="24"/>
-                <w:szCs w:val="24"/>
               </w:rPr>
               <w:fldChar w:fldCharType="end"/>
             </w:r>
@@ -1937,89 +1860,65 @@
           <w:pPr>
             <w:pStyle w:val="TOC1"/>
             <w:rPr>
-              <w:rFonts w:ascii="Arial" w:hAnsi="Arial" w:cs="Arial"/>
+              <w:rFonts w:cstheme="minorBidi"/>
+              <w:b w:val="0"/>
               <w:noProof/>
-              <w:sz w:val="24"/>
-              <w:szCs w:val="24"/>
             </w:rPr>
           </w:pPr>
-          <w:hyperlink w:anchor="_Toc33129957" w:history="1">
+          <w:hyperlink w:anchor="_Toc34389221" w:history="1">
             <w:r>
               <w:rPr>
                 <w:rStyle w:val="Hyperlink"/>
                 <w:rFonts w:ascii="Arial" w:hAnsi="Arial" w:cs="Arial"/>
                 <w:noProof/>
-                <w:sz w:val="24"/>
-                <w:szCs w:val="24"/>
               </w:rPr>
               <w:t>Configuration management</w:t>
             </w:r>
             <w:r>
               <w:rPr>
-                <w:rFonts w:ascii="Arial" w:hAnsi="Arial" w:cs="Arial"/>
                 <w:noProof/>
                 <w:webHidden/>
-                <w:sz w:val="24"/>
-                <w:szCs w:val="24"/>
               </w:rPr>
               <w:tab/>
             </w:r>
             <w:r>
               <w:rPr>
-                <w:rFonts w:ascii="Arial" w:hAnsi="Arial" w:cs="Arial"/>
                 <w:noProof/>
                 <w:webHidden/>
-                <w:sz w:val="24"/>
-                <w:szCs w:val="24"/>
               </w:rPr>
               <w:fldChar w:fldCharType="begin"/>
             </w:r>
             <w:r>
               <w:rPr>
-                <w:rFonts w:ascii="Arial" w:hAnsi="Arial" w:cs="Arial"/>
                 <w:noProof/>
                 <w:webHidden/>
-                <w:sz w:val="24"/>
-                <w:szCs w:val="24"/>
-              </w:rPr>
-              <w:instrText xml:space="preserve"> PAGEREF _Toc33129957 \h </w:instrText>
-            </w:r>
-            <w:r>
-              <w:rPr>
-                <w:rFonts w:ascii="Arial" w:hAnsi="Arial" w:cs="Arial"/>
+              </w:rPr>
+              <w:instrText xml:space="preserve"> PAGEREF _Toc34389221 \h </w:instrText>
+            </w:r>
+            <w:r>
+              <w:rPr>
                 <w:noProof/>
                 <w:webHidden/>
-                <w:sz w:val="24"/>
-                <w:szCs w:val="24"/>
-              </w:rPr>
-            </w:r>
-            <w:r>
-              <w:rPr>
-                <w:rFonts w:ascii="Arial" w:hAnsi="Arial" w:cs="Arial"/>
+              </w:rPr>
+            </w:r>
+            <w:r>
+              <w:rPr>
                 <w:noProof/>
                 <w:webHidden/>
-                <w:sz w:val="24"/>
-                <w:szCs w:val="24"/>
               </w:rPr>
               <w:fldChar w:fldCharType="separate"/>
             </w:r>
             <w:r>
               <w:rPr>
-                <w:rFonts w:ascii="Arial" w:hAnsi="Arial" w:cs="Arial"/>
                 <w:noProof/>
                 <w:webHidden/>
-                <w:sz w:val="24"/>
-                <w:szCs w:val="24"/>
-              </w:rPr>
-              <w:t>14</w:t>
-            </w:r>
-            <w:r>
-              <w:rPr>
-                <w:rFonts w:ascii="Arial" w:hAnsi="Arial" w:cs="Arial"/>
+              </w:rPr>
+              <w:t>15</w:t>
+            </w:r>
+            <w:r>
+              <w:rPr>
                 <w:noProof/>
                 <w:webHidden/>
-                <w:sz w:val="24"/>
-                <w:szCs w:val="24"/>
               </w:rPr>
               <w:fldChar w:fldCharType="end"/>
             </w:r>
@@ -2063,8 +1962,6 @@
           <w:sz w:val="32"/>
         </w:rPr>
       </w:pPr>
-      <w:bookmarkStart w:id="0" w:name="_GoBack"/>
-      <w:bookmarkEnd w:id="0"/>
     </w:p>
     <w:p>
       <w:pPr>
@@ -2197,7 +2094,7 @@
           <w:color w:val="auto"/>
         </w:rPr>
       </w:pPr>
-      <w:bookmarkStart w:id="1" w:name="_Toc33129949"/>
+      <w:bookmarkStart w:id="1" w:name="_Toc34389212"/>
       <w:r>
         <w:rPr>
           <w:rFonts w:ascii="Arial" w:hAnsi="Arial" w:cs="Arial"/>
@@ -2213,7 +2110,6 @@
       <w:pPr>
         <w:spacing w:line="360" w:lineRule="auto"/>
         <w:ind w:firstLine="0"/>
-        <w:jc w:val="both"/>
         <w:rPr>
           <w:rFonts w:ascii="Arial" w:hAnsi="Arial" w:cs="Arial"/>
         </w:rPr>
@@ -2414,13 +2310,14 @@
           <w:color w:val="auto"/>
         </w:rPr>
       </w:pPr>
-      <w:bookmarkStart w:id="2" w:name="_Toc33129950"/>
+      <w:bookmarkStart w:id="2" w:name="_Toc34389213"/>
       <w:r>
         <w:rPr>
           <w:rFonts w:ascii="Arial" w:hAnsi="Arial" w:cs="Arial"/>
           <w:b/>
           <w:noProof/>
           <w:color w:val="auto"/>
+          <w:lang w:eastAsia="en-US"/>
         </w:rPr>
         <w:lastRenderedPageBreak/>
         <w:drawing>
@@ -2512,7 +2409,6 @@
       <w:pPr>
         <w:spacing w:line="360" w:lineRule="auto"/>
         <w:ind w:firstLine="0"/>
-        <w:jc w:val="both"/>
         <w:rPr>
           <w:rFonts w:ascii="Arial" w:hAnsi="Arial" w:cs="Arial"/>
         </w:rPr>
@@ -2590,7 +2486,7 @@
           <w:color w:val="auto"/>
         </w:rPr>
       </w:pPr>
-      <w:bookmarkStart w:id="3" w:name="_Toc33129951"/>
+      <w:bookmarkStart w:id="3" w:name="_Toc34389214"/>
       <w:r>
         <w:rPr>
           <w:rFonts w:ascii="Arial" w:hAnsi="Arial" w:cs="Arial"/>
@@ -2605,7 +2501,6 @@
     <w:p>
       <w:pPr>
         <w:spacing w:line="360" w:lineRule="auto"/>
-        <w:jc w:val="both"/>
         <w:rPr>
           <w:rStyle w:val="Strong"/>
           <w:rFonts w:ascii="Arial" w:hAnsi="Arial" w:cs="Arial"/>
@@ -2642,7 +2537,6 @@
     <w:p>
       <w:pPr>
         <w:spacing w:line="360" w:lineRule="auto"/>
-        <w:jc w:val="both"/>
         <w:rPr>
           <w:rStyle w:val="Strong"/>
           <w:rFonts w:ascii="Arial" w:hAnsi="Arial" w:cs="Arial"/>
@@ -2677,7 +2571,6 @@
     <w:p>
       <w:pPr>
         <w:spacing w:line="360" w:lineRule="auto"/>
-        <w:jc w:val="both"/>
         <w:rPr>
           <w:rStyle w:val="Strong"/>
           <w:rFonts w:ascii="Arial" w:hAnsi="Arial" w:cs="Arial"/>
@@ -2712,7 +2605,6 @@
     <w:p>
       <w:pPr>
         <w:spacing w:line="360" w:lineRule="auto"/>
-        <w:jc w:val="both"/>
         <w:rPr>
           <w:rStyle w:val="Strong"/>
           <w:rFonts w:ascii="Arial" w:hAnsi="Arial" w:cs="Arial"/>
@@ -2747,7 +2639,6 @@
     <w:p>
       <w:pPr>
         <w:spacing w:line="360" w:lineRule="auto"/>
-        <w:jc w:val="both"/>
         <w:rPr>
           <w:rStyle w:val="Strong"/>
           <w:rFonts w:ascii="Arial" w:hAnsi="Arial" w:cs="Arial"/>
@@ -2953,7 +2844,7 @@
           <w:color w:val="auto"/>
         </w:rPr>
       </w:pPr>
-      <w:bookmarkStart w:id="4" w:name="_Toc33129952"/>
+      <w:bookmarkStart w:id="4" w:name="_Toc34389215"/>
       <w:r>
         <w:rPr>
           <w:rFonts w:ascii="Arial" w:hAnsi="Arial" w:cs="Arial"/>
@@ -2969,7 +2860,6 @@
       <w:pPr>
         <w:spacing w:line="360" w:lineRule="auto"/>
         <w:ind w:firstLine="0"/>
-        <w:jc w:val="both"/>
         <w:rPr>
           <w:rFonts w:ascii="Arial" w:hAnsi="Arial" w:cs="Arial"/>
           <w:lang w:val="en-GB"/>
@@ -2987,7 +2877,6 @@
       <w:pPr>
         <w:spacing w:line="360" w:lineRule="auto"/>
         <w:ind w:firstLine="0"/>
-        <w:jc w:val="both"/>
         <w:rPr>
           <w:rFonts w:ascii="Arial" w:hAnsi="Arial" w:cs="Arial"/>
           <w:lang w:val="en-GB"/>
@@ -3202,7 +3091,7 @@
           <w:color w:val="auto"/>
         </w:rPr>
       </w:pPr>
-      <w:bookmarkStart w:id="5" w:name="_Toc33129953"/>
+      <w:bookmarkStart w:id="5" w:name="_Toc34389216"/>
       <w:r>
         <w:rPr>
           <w:rFonts w:ascii="Arial" w:hAnsi="Arial" w:cs="Arial"/>
@@ -3218,7 +3107,6 @@
       <w:pPr>
         <w:spacing w:line="360" w:lineRule="auto"/>
         <w:ind w:firstLine="0"/>
-        <w:jc w:val="both"/>
         <w:rPr>
           <w:rFonts w:ascii="Arial" w:hAnsi="Arial" w:cs="Arial"/>
           <w:lang w:val="en-GB"/>
@@ -3236,7 +3124,6 @@
       <w:pPr>
         <w:spacing w:line="360" w:lineRule="auto"/>
         <w:ind w:firstLine="0"/>
-        <w:jc w:val="both"/>
         <w:rPr>
           <w:rFonts w:ascii="Arial" w:hAnsi="Arial" w:cs="Arial"/>
           <w:lang w:val="en-GB"/>
@@ -3247,7 +3134,6 @@
       <w:pPr>
         <w:spacing w:line="360" w:lineRule="auto"/>
         <w:ind w:firstLine="0"/>
-        <w:jc w:val="both"/>
         <w:rPr>
           <w:rFonts w:ascii="Arial" w:hAnsi="Arial" w:cs="Arial"/>
           <w:lang w:val="en-GB"/>
@@ -3264,7 +3150,6 @@
     <w:p>
       <w:pPr>
         <w:spacing w:line="360" w:lineRule="auto"/>
-        <w:jc w:val="both"/>
         <w:rPr>
           <w:rFonts w:ascii="Arial" w:hAnsi="Arial" w:cs="Arial"/>
           <w:lang w:val="en-GB"/>
@@ -3281,7 +3166,6 @@
     <w:p>
       <w:pPr>
         <w:spacing w:line="360" w:lineRule="auto"/>
-        <w:jc w:val="both"/>
         <w:rPr>
           <w:rFonts w:ascii="Arial" w:hAnsi="Arial" w:cs="Arial"/>
           <w:lang w:val="en-GB"/>
@@ -3334,7 +3218,7 @@
           <w:color w:val="auto"/>
         </w:rPr>
       </w:pPr>
-      <w:bookmarkStart w:id="6" w:name="_Toc33129954"/>
+      <w:bookmarkStart w:id="6" w:name="_Toc34389217"/>
       <w:r>
         <w:rPr>
           <w:rFonts w:ascii="Arial" w:hAnsi="Arial" w:cs="Arial"/>
@@ -3349,7 +3233,6 @@
     <w:p>
       <w:pPr>
         <w:spacing w:line="360" w:lineRule="auto"/>
-        <w:jc w:val="both"/>
         <w:rPr>
           <w:rFonts w:ascii="Arial" w:hAnsi="Arial" w:cs="Arial"/>
           <w:lang w:val="en-GB"/>
@@ -3384,7 +3267,6 @@
     <w:p>
       <w:pPr>
         <w:spacing w:line="360" w:lineRule="auto"/>
-        <w:jc w:val="both"/>
         <w:rPr>
           <w:rFonts w:ascii="Arial" w:hAnsi="Arial" w:cs="Arial"/>
           <w:lang w:val="en-GB"/>
@@ -3924,7 +3806,6 @@
     <w:p>
       <w:pPr>
         <w:spacing w:line="360" w:lineRule="auto"/>
-        <w:jc w:val="both"/>
         <w:rPr>
           <w:rFonts w:ascii="Arial" w:hAnsi="Arial" w:cs="Arial"/>
           <w:lang w:val="en-GB"/>
@@ -3935,7 +3816,15 @@
           <w:rFonts w:ascii="Arial" w:hAnsi="Arial" w:cs="Arial"/>
           <w:lang w:val="en-GB"/>
         </w:rPr>
-        <w:t>Team dynamics are important and we expect all members to be able to express their ideas and opinions and allow open communication in order to avoid conflicts between group members. Everyone should be able to show their specialties and personality types in order to complement each other’s work. The optimal result for the customer is achieved if all requirements from all group members are met and if open communication is paramount.</w:t>
+        <w:t xml:space="preserve">Team dynamics are important and we expect all members to be able to express their ideas and opinions and allow open communication in order to avoid conflicts between group members. Everyone should be able to show their specialties and personality types in order to complement each other’s work. The optimal result </w:t>
+      </w:r>
+      <w:r>
+        <w:rPr>
+          <w:rFonts w:ascii="Arial" w:hAnsi="Arial" w:cs="Arial"/>
+          <w:lang w:val="en-GB"/>
+        </w:rPr>
+        <w:lastRenderedPageBreak/>
+        <w:t>for the customer is achieved if all requirements from all group members are met and if open communication is paramount.</w:t>
       </w:r>
     </w:p>
     <w:p>
@@ -3943,15 +3832,14 @@
         <w:pStyle w:val="Heading1"/>
         <w:ind w:firstLine="0"/>
       </w:pPr>
-      <w:bookmarkStart w:id="7" w:name="_Toc33129955"/>
+      <w:bookmarkStart w:id="7" w:name="_Toc34389218"/>
       <w:r>
         <w:rPr>
           <w:rFonts w:ascii="Arial" w:hAnsi="Arial" w:cs="Arial"/>
           <w:b/>
           <w:color w:val="auto"/>
         </w:rPr>
-        <w:lastRenderedPageBreak/>
-        <w:t>Deliverables</w:t>
+        <w:t>Milestones</w:t>
       </w:r>
       <w:bookmarkEnd w:id="7"/>
     </w:p>
@@ -4614,6 +4502,7 @@
               <w:rPr>
                 <w:rFonts w:ascii="Arial" w:hAnsi="Arial" w:cs="Arial"/>
               </w:rPr>
+              <w:lastRenderedPageBreak/>
               <w:t>After the humidity, temperature and particulate matter sensors are provided by the customer the team shall set up the mentioned sensors for testing and calibration.</w:t>
             </w:r>
           </w:p>
@@ -5196,30 +5085,820 @@
     </w:p>
     <w:p>
       <w:pPr>
-        <w:spacing w:line="360" w:lineRule="auto"/>
-        <w:rPr>
-          <w:rFonts w:ascii="Arial" w:hAnsi="Arial" w:cs="Arial"/>
-        </w:rPr>
-      </w:pPr>
-    </w:p>
-    <w:p>
-      <w:pPr>
-        <w:spacing w:line="360" w:lineRule="auto"/>
-        <w:rPr>
-          <w:rFonts w:ascii="Arial" w:hAnsi="Arial" w:cs="Arial"/>
-        </w:rPr>
-      </w:pPr>
-    </w:p>
-    <w:p>
-      <w:pPr>
         <w:pStyle w:val="Heading1"/>
+        <w:rPr>
+          <w:rFonts w:ascii="Arial" w:hAnsi="Arial" w:cs="Arial"/>
+        </w:rPr>
+      </w:pPr>
+      <w:bookmarkStart w:id="8" w:name="_Toc34389219"/>
+      <w:r>
         <w:rPr>
           <w:rFonts w:ascii="Arial" w:hAnsi="Arial" w:cs="Arial"/>
           <w:b/>
           <w:color w:val="auto"/>
         </w:rPr>
-      </w:pPr>
-      <w:bookmarkStart w:id="8" w:name="_Toc33129956"/>
+        <w:lastRenderedPageBreak/>
+        <w:t>Deliverables</w:t>
+      </w:r>
+      <w:bookmarkEnd w:id="8"/>
+    </w:p>
+    <w:p>
+      <w:pPr>
+        <w:spacing w:line="360" w:lineRule="auto"/>
+        <w:rPr>
+          <w:rFonts w:ascii="Arial" w:hAnsi="Arial" w:cs="Arial"/>
+        </w:rPr>
+      </w:pPr>
+    </w:p>
+    <w:tbl>
+      <w:tblPr>
+        <w:tblStyle w:val="TableGrid"/>
+        <w:tblW w:w="9529" w:type="dxa"/>
+        <w:tblLook w:val="04A0" w:firstRow="1" w:lastRow="0" w:firstColumn="1" w:lastColumn="0" w:noHBand="0" w:noVBand="1"/>
+      </w:tblPr>
+      <w:tblGrid>
+        <w:gridCol w:w="1728"/>
+        <w:gridCol w:w="2746"/>
+        <w:gridCol w:w="5055"/>
+      </w:tblGrid>
+      <w:tr>
+        <w:trPr>
+          <w:trHeight w:val="647"/>
+        </w:trPr>
+        <w:tc>
+          <w:tcPr>
+            <w:tcW w:w="4474" w:type="dxa"/>
+            <w:gridSpan w:val="2"/>
+            <w:vAlign w:val="center"/>
+          </w:tcPr>
+          <w:p>
+            <w:pPr>
+              <w:spacing w:line="360" w:lineRule="auto"/>
+              <w:ind w:firstLine="0"/>
+              <w:rPr>
+                <w:rFonts w:ascii="Arial" w:hAnsi="Arial" w:cs="Arial"/>
+                <w:lang w:val="bg-BG"/>
+              </w:rPr>
+            </w:pPr>
+            <w:r>
+              <w:rPr>
+                <w:rFonts w:ascii="Arial" w:hAnsi="Arial" w:cs="Arial"/>
+                <w:b/>
+              </w:rPr>
+              <w:t>Activity name</w:t>
+            </w:r>
+            <w:r>
+              <w:rPr>
+                <w:rFonts w:ascii="Arial" w:hAnsi="Arial" w:cs="Arial"/>
+                <w:b/>
+              </w:rPr>
+              <w:t xml:space="preserve">: </w:t>
+            </w:r>
+            <w:r>
+              <w:rPr>
+                <w:rFonts w:ascii="Arial" w:hAnsi="Arial" w:cs="Arial"/>
+              </w:rPr>
+              <w:t>Documentation</w:t>
+            </w:r>
+          </w:p>
+        </w:tc>
+        <w:tc>
+          <w:tcPr>
+            <w:tcW w:w="5055" w:type="dxa"/>
+            <w:vAlign w:val="center"/>
+          </w:tcPr>
+          <w:p>
+            <w:pPr>
+              <w:spacing w:line="360" w:lineRule="auto"/>
+              <w:ind w:firstLine="0"/>
+              <w:rPr>
+                <w:rFonts w:ascii="Arial" w:hAnsi="Arial" w:cs="Arial"/>
+                <w:b/>
+              </w:rPr>
+            </w:pPr>
+            <w:r>
+              <w:rPr>
+                <w:rFonts w:ascii="Arial" w:hAnsi="Arial" w:cs="Arial"/>
+                <w:b/>
+              </w:rPr>
+              <w:t xml:space="preserve">Delivery date: </w:t>
+            </w:r>
+            <w:r>
+              <w:rPr>
+                <w:rFonts w:ascii="Arial" w:hAnsi="Arial" w:cs="Arial"/>
+              </w:rPr>
+              <w:t>N/A</w:t>
+            </w:r>
+          </w:p>
+        </w:tc>
+      </w:tr>
+      <w:tr>
+        <w:trPr>
+          <w:trHeight w:val="647"/>
+        </w:trPr>
+        <w:tc>
+          <w:tcPr>
+            <w:tcW w:w="9529" w:type="dxa"/>
+            <w:gridSpan w:val="3"/>
+            <w:vAlign w:val="center"/>
+          </w:tcPr>
+          <w:p>
+            <w:pPr>
+              <w:spacing w:line="360" w:lineRule="auto"/>
+              <w:ind w:firstLine="0"/>
+              <w:rPr>
+                <w:rFonts w:ascii="Arial" w:hAnsi="Arial" w:cs="Arial"/>
+                <w:b/>
+              </w:rPr>
+            </w:pPr>
+            <w:r>
+              <w:rPr>
+                <w:rFonts w:ascii="Arial" w:hAnsi="Arial" w:cs="Arial"/>
+                <w:b/>
+              </w:rPr>
+              <w:t xml:space="preserve">Input: </w:t>
+            </w:r>
+            <w:r>
+              <w:rPr>
+                <w:rFonts w:ascii="Arial" w:hAnsi="Arial" w:cs="Arial"/>
+              </w:rPr>
+              <w:t>Project code</w:t>
+            </w:r>
+          </w:p>
+        </w:tc>
+      </w:tr>
+      <w:tr>
+        <w:trPr>
+          <w:trHeight w:val="647"/>
+        </w:trPr>
+        <w:tc>
+          <w:tcPr>
+            <w:tcW w:w="1728" w:type="dxa"/>
+            <w:vAlign w:val="center"/>
+          </w:tcPr>
+          <w:p>
+            <w:pPr>
+              <w:spacing w:line="360" w:lineRule="auto"/>
+              <w:ind w:firstLine="0"/>
+              <w:rPr>
+                <w:rFonts w:ascii="Arial" w:hAnsi="Arial" w:cs="Arial"/>
+                <w:b/>
+              </w:rPr>
+            </w:pPr>
+            <w:r>
+              <w:rPr>
+                <w:rFonts w:ascii="Arial" w:hAnsi="Arial" w:cs="Arial"/>
+                <w:b/>
+              </w:rPr>
+              <w:t>#</w:t>
+            </w:r>
+            <w:r>
+              <w:rPr>
+                <w:rFonts w:ascii="Arial" w:hAnsi="Arial" w:cs="Arial"/>
+                <w:b/>
+              </w:rPr>
+              <w:t>1</w:t>
+            </w:r>
+          </w:p>
+        </w:tc>
+        <w:tc>
+          <w:tcPr>
+            <w:tcW w:w="7801" w:type="dxa"/>
+            <w:gridSpan w:val="2"/>
+            <w:vAlign w:val="center"/>
+          </w:tcPr>
+          <w:p>
+            <w:pPr>
+              <w:spacing w:line="360" w:lineRule="auto"/>
+              <w:ind w:firstLine="0"/>
+              <w:rPr>
+                <w:rFonts w:ascii="Arial" w:hAnsi="Arial" w:cs="Arial"/>
+                <w:b/>
+              </w:rPr>
+            </w:pPr>
+            <w:r>
+              <w:rPr>
+                <w:rFonts w:ascii="Arial" w:hAnsi="Arial" w:cs="Arial"/>
+                <w:b/>
+              </w:rPr>
+              <w:t xml:space="preserve">Activities: </w:t>
+            </w:r>
+          </w:p>
+        </w:tc>
+      </w:tr>
+      <w:tr>
+        <w:trPr>
+          <w:trHeight w:val="647"/>
+        </w:trPr>
+        <w:tc>
+          <w:tcPr>
+            <w:tcW w:w="9529" w:type="dxa"/>
+            <w:gridSpan w:val="3"/>
+            <w:vAlign w:val="center"/>
+          </w:tcPr>
+          <w:p>
+            <w:pPr>
+              <w:spacing w:line="360" w:lineRule="auto"/>
+              <w:ind w:firstLine="0"/>
+              <w:rPr>
+                <w:rFonts w:ascii="Arial" w:hAnsi="Arial" w:cs="Arial"/>
+              </w:rPr>
+            </w:pPr>
+            <w:r>
+              <w:rPr>
+                <w:rFonts w:ascii="Arial" w:hAnsi="Arial" w:cs="Arial"/>
+              </w:rPr>
+              <w:t xml:space="preserve">The project team </w:t>
+            </w:r>
+            <w:r>
+              <w:rPr>
+                <w:rFonts w:ascii="Arial" w:hAnsi="Arial" w:cs="Arial"/>
+              </w:rPr>
+              <w:t>will</w:t>
+            </w:r>
+            <w:r>
+              <w:rPr>
+                <w:rFonts w:ascii="Arial" w:hAnsi="Arial" w:cs="Arial"/>
+              </w:rPr>
+              <w:t xml:space="preserve"> deliver all documentation (system design document, UML diagrams, project plan, state machine diagrams etc.)</w:t>
+            </w:r>
+            <w:r>
+              <w:rPr>
+                <w:rFonts w:ascii="Arial" w:hAnsi="Arial" w:cs="Arial"/>
+              </w:rPr>
+              <w:t>.</w:t>
+            </w:r>
+          </w:p>
+        </w:tc>
+      </w:tr>
+      <w:tr>
+        <w:trPr>
+          <w:trHeight w:val="647"/>
+        </w:trPr>
+        <w:tc>
+          <w:tcPr>
+            <w:tcW w:w="9529" w:type="dxa"/>
+            <w:gridSpan w:val="3"/>
+            <w:vAlign w:val="center"/>
+          </w:tcPr>
+          <w:p>
+            <w:pPr>
+              <w:spacing w:line="360" w:lineRule="auto"/>
+              <w:ind w:firstLine="0"/>
+              <w:rPr>
+                <w:rFonts w:ascii="Arial" w:hAnsi="Arial" w:cs="Arial"/>
+                <w:b/>
+              </w:rPr>
+            </w:pPr>
+            <w:r>
+              <w:rPr>
+                <w:rFonts w:ascii="Arial" w:hAnsi="Arial" w:cs="Arial"/>
+                <w:b/>
+              </w:rPr>
+              <w:t xml:space="preserve">Output: </w:t>
+            </w:r>
+            <w:r>
+              <w:rPr>
+                <w:rFonts w:ascii="Arial" w:hAnsi="Arial" w:cs="Arial"/>
+              </w:rPr>
+              <w:t>Detailed documentation</w:t>
+            </w:r>
+          </w:p>
+        </w:tc>
+      </w:tr>
+    </w:tbl>
+    <w:p>
+      <w:pPr>
+        <w:spacing w:line="360" w:lineRule="auto"/>
+        <w:rPr>
+          <w:rFonts w:ascii="Arial" w:hAnsi="Arial" w:cs="Arial"/>
+        </w:rPr>
+      </w:pPr>
+    </w:p>
+    <w:tbl>
+      <w:tblPr>
+        <w:tblStyle w:val="TableGrid"/>
+        <w:tblW w:w="9529" w:type="dxa"/>
+        <w:tblLook w:val="04A0" w:firstRow="1" w:lastRow="0" w:firstColumn="1" w:lastColumn="0" w:noHBand="0" w:noVBand="1"/>
+      </w:tblPr>
+      <w:tblGrid>
+        <w:gridCol w:w="1728"/>
+        <w:gridCol w:w="2746"/>
+        <w:gridCol w:w="5055"/>
+      </w:tblGrid>
+      <w:tr>
+        <w:trPr>
+          <w:trHeight w:val="647"/>
+        </w:trPr>
+        <w:tc>
+          <w:tcPr>
+            <w:tcW w:w="4474" w:type="dxa"/>
+            <w:gridSpan w:val="2"/>
+            <w:vAlign w:val="center"/>
+          </w:tcPr>
+          <w:p>
+            <w:pPr>
+              <w:spacing w:line="360" w:lineRule="auto"/>
+              <w:ind w:firstLine="0"/>
+              <w:rPr>
+                <w:rFonts w:ascii="Arial" w:hAnsi="Arial" w:cs="Arial"/>
+                <w:lang w:val="bg-BG"/>
+              </w:rPr>
+            </w:pPr>
+            <w:r>
+              <w:rPr>
+                <w:rFonts w:ascii="Arial" w:hAnsi="Arial" w:cs="Arial"/>
+                <w:b/>
+              </w:rPr>
+              <w:t>Activity name:</w:t>
+            </w:r>
+            <w:r>
+              <w:rPr>
+                <w:rFonts w:ascii="Arial" w:hAnsi="Arial" w:cs="Arial"/>
+              </w:rPr>
+              <w:t xml:space="preserve"> System</w:t>
+            </w:r>
+          </w:p>
+        </w:tc>
+        <w:tc>
+          <w:tcPr>
+            <w:tcW w:w="5055" w:type="dxa"/>
+            <w:vAlign w:val="center"/>
+          </w:tcPr>
+          <w:p>
+            <w:pPr>
+              <w:spacing w:line="360" w:lineRule="auto"/>
+              <w:ind w:firstLine="0"/>
+              <w:rPr>
+                <w:rFonts w:ascii="Arial" w:hAnsi="Arial" w:cs="Arial"/>
+                <w:b/>
+              </w:rPr>
+            </w:pPr>
+            <w:r>
+              <w:rPr>
+                <w:rFonts w:ascii="Arial" w:hAnsi="Arial" w:cs="Arial"/>
+                <w:b/>
+              </w:rPr>
+              <w:t xml:space="preserve">Delivery date: </w:t>
+            </w:r>
+            <w:r>
+              <w:rPr>
+                <w:rFonts w:ascii="Arial" w:hAnsi="Arial" w:cs="Arial"/>
+              </w:rPr>
+              <w:t>N/A</w:t>
+            </w:r>
+          </w:p>
+        </w:tc>
+      </w:tr>
+      <w:tr>
+        <w:trPr>
+          <w:trHeight w:val="647"/>
+        </w:trPr>
+        <w:tc>
+          <w:tcPr>
+            <w:tcW w:w="9529" w:type="dxa"/>
+            <w:gridSpan w:val="3"/>
+            <w:vAlign w:val="center"/>
+          </w:tcPr>
+          <w:p>
+            <w:pPr>
+              <w:spacing w:line="360" w:lineRule="auto"/>
+              <w:ind w:firstLine="0"/>
+              <w:rPr>
+                <w:rFonts w:ascii="Arial" w:hAnsi="Arial" w:cs="Arial"/>
+                <w:b/>
+              </w:rPr>
+            </w:pPr>
+            <w:r>
+              <w:rPr>
+                <w:rFonts w:ascii="Arial" w:hAnsi="Arial" w:cs="Arial"/>
+                <w:b/>
+              </w:rPr>
+              <w:t xml:space="preserve">Input: </w:t>
+            </w:r>
+            <w:r>
+              <w:rPr>
+                <w:rFonts w:ascii="Arial" w:hAnsi="Arial" w:cs="Arial"/>
+              </w:rPr>
+              <w:t>Given hardware</w:t>
+            </w:r>
+          </w:p>
+        </w:tc>
+      </w:tr>
+      <w:tr>
+        <w:trPr>
+          <w:trHeight w:val="647"/>
+        </w:trPr>
+        <w:tc>
+          <w:tcPr>
+            <w:tcW w:w="1728" w:type="dxa"/>
+            <w:vAlign w:val="center"/>
+          </w:tcPr>
+          <w:p>
+            <w:pPr>
+              <w:spacing w:line="360" w:lineRule="auto"/>
+              <w:ind w:firstLine="0"/>
+              <w:rPr>
+                <w:rFonts w:ascii="Arial" w:hAnsi="Arial" w:cs="Arial"/>
+                <w:b/>
+              </w:rPr>
+            </w:pPr>
+            <w:r>
+              <w:rPr>
+                <w:rFonts w:ascii="Arial" w:hAnsi="Arial" w:cs="Arial"/>
+                <w:b/>
+              </w:rPr>
+              <w:t>#</w:t>
+            </w:r>
+            <w:r>
+              <w:rPr>
+                <w:rFonts w:ascii="Arial" w:hAnsi="Arial" w:cs="Arial"/>
+                <w:b/>
+              </w:rPr>
+              <w:t>2</w:t>
+            </w:r>
+          </w:p>
+        </w:tc>
+        <w:tc>
+          <w:tcPr>
+            <w:tcW w:w="7801" w:type="dxa"/>
+            <w:gridSpan w:val="2"/>
+            <w:vAlign w:val="center"/>
+          </w:tcPr>
+          <w:p>
+            <w:pPr>
+              <w:spacing w:line="360" w:lineRule="auto"/>
+              <w:ind w:firstLine="0"/>
+              <w:rPr>
+                <w:rFonts w:ascii="Arial" w:hAnsi="Arial" w:cs="Arial"/>
+                <w:b/>
+              </w:rPr>
+            </w:pPr>
+            <w:r>
+              <w:rPr>
+                <w:rFonts w:ascii="Arial" w:hAnsi="Arial" w:cs="Arial"/>
+                <w:b/>
+              </w:rPr>
+              <w:t xml:space="preserve">Activities: </w:t>
+            </w:r>
+          </w:p>
+        </w:tc>
+      </w:tr>
+      <w:tr>
+        <w:trPr>
+          <w:trHeight w:val="647"/>
+        </w:trPr>
+        <w:tc>
+          <w:tcPr>
+            <w:tcW w:w="9529" w:type="dxa"/>
+            <w:gridSpan w:val="3"/>
+            <w:vAlign w:val="center"/>
+          </w:tcPr>
+          <w:p>
+            <w:pPr>
+              <w:spacing w:line="360" w:lineRule="auto"/>
+              <w:ind w:firstLine="0"/>
+              <w:rPr>
+                <w:rFonts w:ascii="Arial" w:hAnsi="Arial" w:cs="Arial"/>
+              </w:rPr>
+            </w:pPr>
+            <w:r>
+              <w:rPr>
+                <w:rFonts w:ascii="Arial" w:hAnsi="Arial" w:cs="Arial"/>
+              </w:rPr>
+              <w:t xml:space="preserve">The project team </w:t>
+            </w:r>
+            <w:r>
+              <w:rPr>
+                <w:rFonts w:ascii="Arial" w:hAnsi="Arial" w:cs="Arial"/>
+              </w:rPr>
+              <w:t>will deliver all required sensors connected as a single system, properly calibrated and ready to function as required by the customer.</w:t>
+            </w:r>
+          </w:p>
+        </w:tc>
+      </w:tr>
+      <w:tr>
+        <w:trPr>
+          <w:trHeight w:val="647"/>
+        </w:trPr>
+        <w:tc>
+          <w:tcPr>
+            <w:tcW w:w="9529" w:type="dxa"/>
+            <w:gridSpan w:val="3"/>
+            <w:vAlign w:val="center"/>
+          </w:tcPr>
+          <w:p>
+            <w:pPr>
+              <w:spacing w:line="360" w:lineRule="auto"/>
+              <w:ind w:firstLine="0"/>
+              <w:rPr>
+                <w:rFonts w:ascii="Arial" w:hAnsi="Arial" w:cs="Arial"/>
+                <w:b/>
+              </w:rPr>
+            </w:pPr>
+            <w:r>
+              <w:rPr>
+                <w:rFonts w:ascii="Arial" w:hAnsi="Arial" w:cs="Arial"/>
+                <w:b/>
+              </w:rPr>
+              <w:t xml:space="preserve">Output: </w:t>
+            </w:r>
+            <w:r>
+              <w:rPr>
+                <w:rFonts w:ascii="Arial" w:hAnsi="Arial" w:cs="Arial"/>
+              </w:rPr>
+              <w:t>Assembled and configured hardware</w:t>
+            </w:r>
+          </w:p>
+        </w:tc>
+      </w:tr>
+    </w:tbl>
+    <w:p>
+      <w:pPr>
+        <w:spacing w:line="360" w:lineRule="auto"/>
+        <w:rPr>
+          <w:rFonts w:ascii="Arial" w:hAnsi="Arial" w:cs="Arial"/>
+        </w:rPr>
+      </w:pPr>
+    </w:p>
+    <w:tbl>
+      <w:tblPr>
+        <w:tblStyle w:val="TableGrid"/>
+        <w:tblW w:w="9529" w:type="dxa"/>
+        <w:tblLook w:val="04A0" w:firstRow="1" w:lastRow="0" w:firstColumn="1" w:lastColumn="0" w:noHBand="0" w:noVBand="1"/>
+      </w:tblPr>
+      <w:tblGrid>
+        <w:gridCol w:w="1728"/>
+        <w:gridCol w:w="2746"/>
+        <w:gridCol w:w="5055"/>
+      </w:tblGrid>
+      <w:tr>
+        <w:trPr>
+          <w:trHeight w:val="647"/>
+        </w:trPr>
+        <w:tc>
+          <w:tcPr>
+            <w:tcW w:w="4474" w:type="dxa"/>
+            <w:gridSpan w:val="2"/>
+            <w:vAlign w:val="center"/>
+          </w:tcPr>
+          <w:p>
+            <w:pPr>
+              <w:spacing w:line="360" w:lineRule="auto"/>
+              <w:ind w:firstLine="0"/>
+              <w:rPr>
+                <w:rFonts w:ascii="Arial" w:hAnsi="Arial" w:cs="Arial"/>
+                <w:lang w:val="bg-BG"/>
+              </w:rPr>
+            </w:pPr>
+            <w:r>
+              <w:rPr>
+                <w:rFonts w:ascii="Arial" w:hAnsi="Arial" w:cs="Arial"/>
+                <w:b/>
+              </w:rPr>
+              <w:t>Activity name:</w:t>
+            </w:r>
+            <w:r>
+              <w:rPr>
+                <w:rFonts w:ascii="Arial" w:hAnsi="Arial" w:cs="Arial"/>
+              </w:rPr>
+              <w:t xml:space="preserve"> </w:t>
+            </w:r>
+            <w:r>
+              <w:rPr>
+                <w:rFonts w:ascii="Arial" w:hAnsi="Arial" w:cs="Arial"/>
+              </w:rPr>
+              <w:t>C# application</w:t>
+            </w:r>
+          </w:p>
+        </w:tc>
+        <w:tc>
+          <w:tcPr>
+            <w:tcW w:w="5055" w:type="dxa"/>
+            <w:vAlign w:val="center"/>
+          </w:tcPr>
+          <w:p>
+            <w:pPr>
+              <w:spacing w:line="360" w:lineRule="auto"/>
+              <w:ind w:firstLine="0"/>
+              <w:rPr>
+                <w:rFonts w:ascii="Arial" w:hAnsi="Arial" w:cs="Arial"/>
+                <w:b/>
+              </w:rPr>
+            </w:pPr>
+            <w:r>
+              <w:rPr>
+                <w:rFonts w:ascii="Arial" w:hAnsi="Arial" w:cs="Arial"/>
+                <w:b/>
+              </w:rPr>
+              <w:t xml:space="preserve">Delivery date: </w:t>
+            </w:r>
+            <w:r>
+              <w:rPr>
+                <w:rFonts w:ascii="Arial" w:hAnsi="Arial" w:cs="Arial"/>
+              </w:rPr>
+              <w:t>N/A</w:t>
+            </w:r>
+          </w:p>
+        </w:tc>
+      </w:tr>
+      <w:tr>
+        <w:trPr>
+          <w:trHeight w:val="647"/>
+        </w:trPr>
+        <w:tc>
+          <w:tcPr>
+            <w:tcW w:w="9529" w:type="dxa"/>
+            <w:gridSpan w:val="3"/>
+            <w:vAlign w:val="center"/>
+          </w:tcPr>
+          <w:p>
+            <w:pPr>
+              <w:spacing w:line="360" w:lineRule="auto"/>
+              <w:ind w:firstLine="0"/>
+              <w:rPr>
+                <w:rFonts w:ascii="Arial" w:hAnsi="Arial" w:cs="Arial"/>
+                <w:b/>
+              </w:rPr>
+            </w:pPr>
+            <w:r>
+              <w:rPr>
+                <w:rFonts w:ascii="Arial" w:hAnsi="Arial" w:cs="Arial"/>
+                <w:b/>
+              </w:rPr>
+              <w:t xml:space="preserve">Input: </w:t>
+            </w:r>
+            <w:r>
+              <w:rPr>
+                <w:rFonts w:ascii="Arial" w:hAnsi="Arial" w:cs="Arial"/>
+              </w:rPr>
+              <w:t>N/A</w:t>
+            </w:r>
+          </w:p>
+        </w:tc>
+      </w:tr>
+      <w:tr>
+        <w:trPr>
+          <w:trHeight w:val="647"/>
+        </w:trPr>
+        <w:tc>
+          <w:tcPr>
+            <w:tcW w:w="1728" w:type="dxa"/>
+            <w:vAlign w:val="center"/>
+          </w:tcPr>
+          <w:p>
+            <w:pPr>
+              <w:spacing w:line="360" w:lineRule="auto"/>
+              <w:ind w:firstLine="0"/>
+              <w:rPr>
+                <w:rFonts w:ascii="Arial" w:hAnsi="Arial" w:cs="Arial"/>
+                <w:b/>
+              </w:rPr>
+            </w:pPr>
+            <w:r>
+              <w:rPr>
+                <w:rFonts w:ascii="Arial" w:hAnsi="Arial" w:cs="Arial"/>
+                <w:b/>
+              </w:rPr>
+              <w:t>#</w:t>
+            </w:r>
+            <w:r>
+              <w:rPr>
+                <w:rFonts w:ascii="Arial" w:hAnsi="Arial" w:cs="Arial"/>
+                <w:b/>
+              </w:rPr>
+              <w:t>3</w:t>
+            </w:r>
+          </w:p>
+        </w:tc>
+        <w:tc>
+          <w:tcPr>
+            <w:tcW w:w="7801" w:type="dxa"/>
+            <w:gridSpan w:val="2"/>
+            <w:vAlign w:val="center"/>
+          </w:tcPr>
+          <w:p>
+            <w:pPr>
+              <w:spacing w:line="360" w:lineRule="auto"/>
+              <w:ind w:firstLine="0"/>
+              <w:rPr>
+                <w:rFonts w:ascii="Arial" w:hAnsi="Arial" w:cs="Arial"/>
+                <w:b/>
+              </w:rPr>
+            </w:pPr>
+            <w:r>
+              <w:rPr>
+                <w:rFonts w:ascii="Arial" w:hAnsi="Arial" w:cs="Arial"/>
+                <w:b/>
+              </w:rPr>
+              <w:t xml:space="preserve">Activities: </w:t>
+            </w:r>
+          </w:p>
+        </w:tc>
+      </w:tr>
+      <w:tr>
+        <w:trPr>
+          <w:trHeight w:val="647"/>
+        </w:trPr>
+        <w:tc>
+          <w:tcPr>
+            <w:tcW w:w="9529" w:type="dxa"/>
+            <w:gridSpan w:val="3"/>
+            <w:vAlign w:val="center"/>
+          </w:tcPr>
+          <w:p>
+            <w:pPr>
+              <w:spacing w:line="360" w:lineRule="auto"/>
+              <w:ind w:firstLine="0"/>
+              <w:rPr>
+                <w:rFonts w:ascii="Arial" w:hAnsi="Arial" w:cs="Arial"/>
+              </w:rPr>
+            </w:pPr>
+            <w:r>
+              <w:rPr>
+                <w:rFonts w:ascii="Arial" w:hAnsi="Arial" w:cs="Arial"/>
+              </w:rPr>
+              <w:t xml:space="preserve">The project team will deliver </w:t>
+            </w:r>
+            <w:r>
+              <w:rPr>
+                <w:rFonts w:ascii="Arial" w:hAnsi="Arial" w:cs="Arial"/>
+              </w:rPr>
+              <w:t>a C# application that is used to monitor the sensor output. The application will mimic the behavior of a ventilation box, which is used to control the whole system.</w:t>
+            </w:r>
+          </w:p>
+        </w:tc>
+      </w:tr>
+      <w:tr>
+        <w:trPr>
+          <w:trHeight w:val="647"/>
+        </w:trPr>
+        <w:tc>
+          <w:tcPr>
+            <w:tcW w:w="9529" w:type="dxa"/>
+            <w:gridSpan w:val="3"/>
+            <w:vAlign w:val="center"/>
+          </w:tcPr>
+          <w:p>
+            <w:pPr>
+              <w:spacing w:line="360" w:lineRule="auto"/>
+              <w:ind w:firstLine="0"/>
+              <w:rPr>
+                <w:rFonts w:ascii="Arial" w:hAnsi="Arial" w:cs="Arial"/>
+                <w:b/>
+              </w:rPr>
+            </w:pPr>
+            <w:r>
+              <w:rPr>
+                <w:rFonts w:ascii="Arial" w:hAnsi="Arial" w:cs="Arial"/>
+                <w:b/>
+              </w:rPr>
+              <w:t xml:space="preserve">Output: </w:t>
+            </w:r>
+            <w:r>
+              <w:rPr>
+                <w:rFonts w:ascii="Arial" w:hAnsi="Arial" w:cs="Arial"/>
+              </w:rPr>
+              <w:t>Ventilation box (simulated in C#)</w:t>
+            </w:r>
+          </w:p>
+        </w:tc>
+      </w:tr>
+    </w:tbl>
+    <w:p>
+      <w:pPr>
+        <w:spacing w:line="360" w:lineRule="auto"/>
+        <w:rPr>
+          <w:rFonts w:ascii="Arial" w:hAnsi="Arial" w:cs="Arial"/>
+        </w:rPr>
+      </w:pPr>
+    </w:p>
+    <w:p>
+      <w:pPr>
+        <w:spacing w:line="360" w:lineRule="auto"/>
+        <w:rPr>
+          <w:rFonts w:ascii="Arial" w:hAnsi="Arial" w:cs="Arial"/>
+        </w:rPr>
+      </w:pPr>
+    </w:p>
+    <w:p>
+      <w:pPr>
+        <w:spacing w:line="360" w:lineRule="auto"/>
+        <w:rPr>
+          <w:rFonts w:ascii="Arial" w:hAnsi="Arial" w:cs="Arial"/>
+        </w:rPr>
+      </w:pPr>
+    </w:p>
+    <w:p>
+      <w:pPr>
+        <w:pStyle w:val="Heading1"/>
+        <w:rPr>
+          <w:rFonts w:ascii="Arial" w:hAnsi="Arial" w:cs="Arial"/>
+          <w:b/>
+          <w:color w:val="auto"/>
+        </w:rPr>
+      </w:pPr>
+      <w:bookmarkStart w:id="9" w:name="_Toc34389220"/>
       <w:r>
         <w:rPr>
           <w:rFonts w:ascii="Arial" w:hAnsi="Arial" w:cs="Arial"/>
@@ -5229,7 +5908,7 @@
         <w:lastRenderedPageBreak/>
         <w:t>Risk analysis</w:t>
       </w:r>
-      <w:bookmarkEnd w:id="8"/>
+      <w:bookmarkEnd w:id="9"/>
     </w:p>
     <w:p>
       <w:pPr>
@@ -5253,7 +5932,6 @@
           <w:numId w:val="3"/>
         </w:numPr>
         <w:spacing w:line="360" w:lineRule="auto"/>
-        <w:jc w:val="both"/>
         <w:rPr>
           <w:rFonts w:ascii="Arial" w:hAnsi="Arial" w:cs="Arial"/>
           <w:sz w:val="24"/>
@@ -5277,7 +5955,6 @@
           <w:numId w:val="3"/>
         </w:numPr>
         <w:spacing w:line="360" w:lineRule="auto"/>
-        <w:jc w:val="both"/>
         <w:rPr>
           <w:rFonts w:ascii="Arial" w:hAnsi="Arial" w:cs="Arial"/>
           <w:sz w:val="24"/>
@@ -5317,7 +5994,6 @@
           <w:numId w:val="3"/>
         </w:numPr>
         <w:spacing w:line="360" w:lineRule="auto"/>
-        <w:jc w:val="both"/>
         <w:rPr>
           <w:rFonts w:ascii="Arial" w:hAnsi="Arial" w:cs="Arial"/>
           <w:sz w:val="24"/>
@@ -5341,7 +6017,6 @@
           <w:numId w:val="3"/>
         </w:numPr>
         <w:spacing w:line="360" w:lineRule="auto"/>
-        <w:jc w:val="both"/>
         <w:rPr>
           <w:rFonts w:ascii="Arial" w:hAnsi="Arial" w:cs="Arial"/>
           <w:sz w:val="24"/>
@@ -5365,7 +6040,6 @@
           <w:numId w:val="3"/>
         </w:numPr>
         <w:spacing w:line="360" w:lineRule="auto"/>
-        <w:jc w:val="both"/>
         <w:rPr>
           <w:rFonts w:ascii="Arial" w:hAnsi="Arial" w:cs="Arial"/>
           <w:sz w:val="24"/>
@@ -5389,7 +6063,6 @@
           <w:numId w:val="3"/>
         </w:numPr>
         <w:spacing w:line="360" w:lineRule="auto"/>
-        <w:jc w:val="both"/>
         <w:rPr>
           <w:rFonts w:ascii="Arial" w:hAnsi="Arial" w:cs="Arial"/>
           <w:sz w:val="24"/>
@@ -5413,7 +6086,6 @@
           <w:numId w:val="3"/>
         </w:numPr>
         <w:spacing w:line="360" w:lineRule="auto"/>
-        <w:jc w:val="both"/>
         <w:rPr>
           <w:rFonts w:ascii="Arial" w:hAnsi="Arial" w:cs="Arial"/>
           <w:sz w:val="24"/>
@@ -5432,7 +6104,6 @@
     <w:p>
       <w:pPr>
         <w:spacing w:line="360" w:lineRule="auto"/>
-        <w:jc w:val="both"/>
         <w:rPr>
           <w:rFonts w:ascii="Arial" w:hAnsi="Arial" w:cs="Arial"/>
         </w:rPr>
@@ -6504,7 +7175,7 @@
           <w:color w:val="auto"/>
         </w:rPr>
       </w:pPr>
-      <w:bookmarkStart w:id="9" w:name="_Toc33129957"/>
+      <w:bookmarkStart w:id="10" w:name="_Toc34389221"/>
       <w:r>
         <w:rPr>
           <w:rFonts w:ascii="Arial" w:hAnsi="Arial" w:cs="Arial"/>
@@ -6514,13 +7185,12 @@
         <w:lastRenderedPageBreak/>
         <w:t>Configuration management</w:t>
       </w:r>
-      <w:bookmarkEnd w:id="9"/>
+      <w:bookmarkEnd w:id="10"/>
     </w:p>
     <w:p>
       <w:pPr>
         <w:spacing w:line="360" w:lineRule="auto"/>
         <w:ind w:firstLine="0"/>
-        <w:jc w:val="both"/>
         <w:rPr>
           <w:rFonts w:ascii="Arial" w:hAnsi="Arial" w:cs="Arial"/>
         </w:rPr>
@@ -6561,7 +7231,7 @@
 </file>
 
 <file path=word/endnotes.xml><?xml version="1.0" encoding="utf-8"?>
-<w:endnotes xmlns:wpc="http://schemas.microsoft.com/office/word/2010/wordprocessingCanvas" xmlns:cx="http://schemas.microsoft.com/office/drawing/2014/chartex" xmlns:cx1="http://schemas.microsoft.com/office/drawing/2015/9/8/chartex" xmlns:cx2="http://schemas.microsoft.com/office/drawing/2015/10/21/chartex" xmlns:cx3="http://schemas.microsoft.com/office/drawing/2016/5/9/chartex" xmlns:cx4="http://schemas.microsoft.com/office/drawing/2016/5/10/chartex" xmlns:cx5="http://schemas.microsoft.com/office/drawing/2016/5/11/chartex" xmlns:cx6="http://schemas.microsoft.com/office/drawing/2016/5/12/chartex" xmlns:cx7="http://schemas.microsoft.com/office/drawing/2016/5/13/chartex" xmlns:cx8="http://schemas.microsoft.com/office/drawing/2016/5/14/chartex" xmlns:mc="http://schemas.openxmlformats.org/markup-compatibility/2006" xmlns:aink="http://schemas.microsoft.com/office/drawing/2016/ink" xmlns:am3d="http://schemas.microsoft.com/office/drawing/2017/model3d" xmlns:o="urn:schemas-microsoft-com:office:office" xmlns:r="http://schemas.openxmlformats.org/officeDocument/2006/relationships" xmlns:m="http://schemas.openxmlformats.org/officeDocument/2006/math" xmlns:v="urn:schemas-microsoft-com:vml" xmlns:wp14="http://schemas.microsoft.com/office/word/2010/wordprocessingDrawing" xmlns:wp="http://schemas.openxmlformats.org/drawingml/2006/wordprocessingDrawing" xmlns:w10="urn:schemas-microsoft-com:office:word" xmlns:w="http://schemas.openxmlformats.org/wordprocessingml/2006/main" xmlns:w14="http://schemas.microsoft.com/office/word/2010/wordml" xmlns:w15="http://schemas.microsoft.com/office/word/2012/wordml" xmlns:w16cid="http://schemas.microsoft.com/office/word/2016/wordml/cid" xmlns:w16se="http://schemas.microsoft.com/office/word/2015/wordml/symex" xmlns:wpg="http://schemas.microsoft.com/office/word/2010/wordprocessingGroup" xmlns:wpi="http://schemas.microsoft.com/office/word/2010/wordprocessingInk" xmlns:wne="http://schemas.microsoft.com/office/word/2006/wordml" xmlns:wps="http://schemas.microsoft.com/office/word/2010/wordprocessingShape" mc:Ignorable="w14 w15 w16se w16cid wp14">
+<w:endnotes xmlns:wpc="http://schemas.microsoft.com/office/word/2010/wordprocessingCanvas" xmlns:cx="http://schemas.microsoft.com/office/drawing/2014/chartex" xmlns:cx1="http://schemas.microsoft.com/office/drawing/2015/9/8/chartex" xmlns:mc="http://schemas.openxmlformats.org/markup-compatibility/2006" xmlns:o="urn:schemas-microsoft-com:office:office" xmlns:r="http://schemas.openxmlformats.org/officeDocument/2006/relationships" xmlns:m="http://schemas.openxmlformats.org/officeDocument/2006/math" xmlns:v="urn:schemas-microsoft-com:vml" xmlns:wp14="http://schemas.microsoft.com/office/word/2010/wordprocessingDrawing" xmlns:wp="http://schemas.openxmlformats.org/drawingml/2006/wordprocessingDrawing" xmlns:w10="urn:schemas-microsoft-com:office:word" xmlns:w="http://schemas.openxmlformats.org/wordprocessingml/2006/main" xmlns:w14="http://schemas.microsoft.com/office/word/2010/wordml" xmlns:w15="http://schemas.microsoft.com/office/word/2012/wordml" xmlns:w16se="http://schemas.microsoft.com/office/word/2015/wordml/symex" xmlns:wpg="http://schemas.microsoft.com/office/word/2010/wordprocessingGroup" xmlns:wpi="http://schemas.microsoft.com/office/word/2010/wordprocessingInk" xmlns:wne="http://schemas.microsoft.com/office/word/2006/wordml" xmlns:wps="http://schemas.microsoft.com/office/word/2010/wordprocessingShape" mc:Ignorable="w14 w15 w16se wp14">
   <w:endnote w:type="separator" w:id="-1">
     <w:p>
       <w:pPr>
@@ -6586,7 +7256,7 @@
 </file>
 
 <file path=word/footer1.xml><?xml version="1.0" encoding="utf-8"?>
-<w:ftr xmlns:wpc="http://schemas.microsoft.com/office/word/2010/wordprocessingCanvas" xmlns:cx="http://schemas.microsoft.com/office/drawing/2014/chartex" xmlns:cx1="http://schemas.microsoft.com/office/drawing/2015/9/8/chartex" xmlns:cx2="http://schemas.microsoft.com/office/drawing/2015/10/21/chartex" xmlns:cx3="http://schemas.microsoft.com/office/drawing/2016/5/9/chartex" xmlns:cx4="http://schemas.microsoft.com/office/drawing/2016/5/10/chartex" xmlns:cx5="http://schemas.microsoft.com/office/drawing/2016/5/11/chartex" xmlns:cx6="http://schemas.microsoft.com/office/drawing/2016/5/12/chartex" xmlns:cx7="http://schemas.microsoft.com/office/drawing/2016/5/13/chartex" xmlns:cx8="http://schemas.microsoft.com/office/drawing/2016/5/14/chartex" xmlns:mc="http://schemas.openxmlformats.org/markup-compatibility/2006" xmlns:aink="http://schemas.microsoft.com/office/drawing/2016/ink" xmlns:am3d="http://schemas.microsoft.com/office/drawing/2017/model3d" xmlns:o="urn:schemas-microsoft-com:office:office" xmlns:r="http://schemas.openxmlformats.org/officeDocument/2006/relationships" xmlns:m="http://schemas.openxmlformats.org/officeDocument/2006/math" xmlns:v="urn:schemas-microsoft-com:vml" xmlns:wp14="http://schemas.microsoft.com/office/word/2010/wordprocessingDrawing" xmlns:wp="http://schemas.openxmlformats.org/drawingml/2006/wordprocessingDrawing" xmlns:w10="urn:schemas-microsoft-com:office:word" xmlns:w="http://schemas.openxmlformats.org/wordprocessingml/2006/main" xmlns:w14="http://schemas.microsoft.com/office/word/2010/wordml" xmlns:w15="http://schemas.microsoft.com/office/word/2012/wordml" xmlns:w16cid="http://schemas.microsoft.com/office/word/2016/wordml/cid" xmlns:w16se="http://schemas.microsoft.com/office/word/2015/wordml/symex" xmlns:wpg="http://schemas.microsoft.com/office/word/2010/wordprocessingGroup" xmlns:wpi="http://schemas.microsoft.com/office/word/2010/wordprocessingInk" xmlns:wne="http://schemas.microsoft.com/office/word/2006/wordml" xmlns:wps="http://schemas.microsoft.com/office/word/2010/wordprocessingShape" mc:Ignorable="w14 w15 w16se w16cid wp14">
+<w:ftr xmlns:wpc="http://schemas.microsoft.com/office/word/2010/wordprocessingCanvas" xmlns:cx="http://schemas.microsoft.com/office/drawing/2014/chartex" xmlns:cx1="http://schemas.microsoft.com/office/drawing/2015/9/8/chartex" xmlns:mc="http://schemas.openxmlformats.org/markup-compatibility/2006" xmlns:o="urn:schemas-microsoft-com:office:office" xmlns:r="http://schemas.openxmlformats.org/officeDocument/2006/relationships" xmlns:m="http://schemas.openxmlformats.org/officeDocument/2006/math" xmlns:v="urn:schemas-microsoft-com:vml" xmlns:wp14="http://schemas.microsoft.com/office/word/2010/wordprocessingDrawing" xmlns:wp="http://schemas.openxmlformats.org/drawingml/2006/wordprocessingDrawing" xmlns:w10="urn:schemas-microsoft-com:office:word" xmlns:w="http://schemas.openxmlformats.org/wordprocessingml/2006/main" xmlns:w14="http://schemas.microsoft.com/office/word/2010/wordml" xmlns:w15="http://schemas.microsoft.com/office/word/2012/wordml" xmlns:w16se="http://schemas.microsoft.com/office/word/2015/wordml/symex" xmlns:wpg="http://schemas.microsoft.com/office/word/2010/wordprocessingGroup" xmlns:wpi="http://schemas.microsoft.com/office/word/2010/wordprocessingInk" xmlns:wne="http://schemas.microsoft.com/office/word/2006/wordml" xmlns:wps="http://schemas.microsoft.com/office/word/2010/wordprocessingShape" mc:Ignorable="w14 w15 w16se wp14">
   <w:sdt>
     <w:sdtPr>
       <w:id w:val="482825231"/>
@@ -6649,7 +7319,7 @@
                 <w:bCs/>
                 <w:noProof/>
               </w:rPr>
-              <w:t>14</w:t>
+              <w:t>2</w:t>
             </w:r>
             <w:r>
               <w:rPr>
@@ -6696,7 +7366,7 @@
                 <w:bCs/>
                 <w:noProof/>
               </w:rPr>
-              <w:t>14</w:t>
+              <w:t>15</w:t>
             </w:r>
             <w:r>
               <w:rPr>
@@ -6720,7 +7390,7 @@
 </file>
 
 <file path=word/footnotes.xml><?xml version="1.0" encoding="utf-8"?>
-<w:footnotes xmlns:wpc="http://schemas.microsoft.com/office/word/2010/wordprocessingCanvas" xmlns:cx="http://schemas.microsoft.com/office/drawing/2014/chartex" xmlns:cx1="http://schemas.microsoft.com/office/drawing/2015/9/8/chartex" xmlns:cx2="http://schemas.microsoft.com/office/drawing/2015/10/21/chartex" xmlns:cx3="http://schemas.microsoft.com/office/drawing/2016/5/9/chartex" xmlns:cx4="http://schemas.microsoft.com/office/drawing/2016/5/10/chartex" xmlns:cx5="http://schemas.microsoft.com/office/drawing/2016/5/11/chartex" xmlns:cx6="http://schemas.microsoft.com/office/drawing/2016/5/12/chartex" xmlns:cx7="http://schemas.microsoft.com/office/drawing/2016/5/13/chartex" xmlns:cx8="http://schemas.microsoft.com/office/drawing/2016/5/14/chartex" xmlns:mc="http://schemas.openxmlformats.org/markup-compatibility/2006" xmlns:aink="http://schemas.microsoft.com/office/drawing/2016/ink" xmlns:am3d="http://schemas.microsoft.com/office/drawing/2017/model3d" xmlns:o="urn:schemas-microsoft-com:office:office" xmlns:r="http://schemas.openxmlformats.org/officeDocument/2006/relationships" xmlns:m="http://schemas.openxmlformats.org/officeDocument/2006/math" xmlns:v="urn:schemas-microsoft-com:vml" xmlns:wp14="http://schemas.microsoft.com/office/word/2010/wordprocessingDrawing" xmlns:wp="http://schemas.openxmlformats.org/drawingml/2006/wordprocessingDrawing" xmlns:w10="urn:schemas-microsoft-com:office:word" xmlns:w="http://schemas.openxmlformats.org/wordprocessingml/2006/main" xmlns:w14="http://schemas.microsoft.com/office/word/2010/wordml" xmlns:w15="http://schemas.microsoft.com/office/word/2012/wordml" xmlns:w16cid="http://schemas.microsoft.com/office/word/2016/wordml/cid" xmlns:w16se="http://schemas.microsoft.com/office/word/2015/wordml/symex" xmlns:wpg="http://schemas.microsoft.com/office/word/2010/wordprocessingGroup" xmlns:wpi="http://schemas.microsoft.com/office/word/2010/wordprocessingInk" xmlns:wne="http://schemas.microsoft.com/office/word/2006/wordml" xmlns:wps="http://schemas.microsoft.com/office/word/2010/wordprocessingShape" mc:Ignorable="w14 w15 w16se w16cid wp14">
+<w:footnotes xmlns:wpc="http://schemas.microsoft.com/office/word/2010/wordprocessingCanvas" xmlns:cx="http://schemas.microsoft.com/office/drawing/2014/chartex" xmlns:cx1="http://schemas.microsoft.com/office/drawing/2015/9/8/chartex" xmlns:mc="http://schemas.openxmlformats.org/markup-compatibility/2006" xmlns:o="urn:schemas-microsoft-com:office:office" xmlns:r="http://schemas.openxmlformats.org/officeDocument/2006/relationships" xmlns:m="http://schemas.openxmlformats.org/officeDocument/2006/math" xmlns:v="urn:schemas-microsoft-com:vml" xmlns:wp14="http://schemas.microsoft.com/office/word/2010/wordprocessingDrawing" xmlns:wp="http://schemas.openxmlformats.org/drawingml/2006/wordprocessingDrawing" xmlns:w10="urn:schemas-microsoft-com:office:word" xmlns:w="http://schemas.openxmlformats.org/wordprocessingml/2006/main" xmlns:w14="http://schemas.microsoft.com/office/word/2010/wordml" xmlns:w15="http://schemas.microsoft.com/office/word/2012/wordml" xmlns:w16se="http://schemas.microsoft.com/office/word/2015/wordml/symex" xmlns:wpg="http://schemas.microsoft.com/office/word/2010/wordprocessingGroup" xmlns:wpi="http://schemas.microsoft.com/office/word/2010/wordprocessingInk" xmlns:wne="http://schemas.microsoft.com/office/word/2006/wordml" xmlns:wps="http://schemas.microsoft.com/office/word/2010/wordprocessingShape" mc:Ignorable="w14 w15 w16se wp14">
   <w:footnote w:type="separator" w:id="-1">
     <w:p>
       <w:pPr>
@@ -6745,7 +7415,7 @@
 </file>
 
 <file path=word/numbering.xml><?xml version="1.0" encoding="utf-8"?>
-<w:numbering xmlns:wpc="http://schemas.microsoft.com/office/word/2010/wordprocessingCanvas" xmlns:cx="http://schemas.microsoft.com/office/drawing/2014/chartex" xmlns:cx1="http://schemas.microsoft.com/office/drawing/2015/9/8/chartex" xmlns:cx2="http://schemas.microsoft.com/office/drawing/2015/10/21/chartex" xmlns:cx3="http://schemas.microsoft.com/office/drawing/2016/5/9/chartex" xmlns:cx4="http://schemas.microsoft.com/office/drawing/2016/5/10/chartex" xmlns:cx5="http://schemas.microsoft.com/office/drawing/2016/5/11/chartex" xmlns:cx6="http://schemas.microsoft.com/office/drawing/2016/5/12/chartex" xmlns:cx7="http://schemas.microsoft.com/office/drawing/2016/5/13/chartex" xmlns:cx8="http://schemas.microsoft.com/office/drawing/2016/5/14/chartex" xmlns:mc="http://schemas.openxmlformats.org/markup-compatibility/2006" xmlns:aink="http://schemas.microsoft.com/office/drawing/2016/ink" xmlns:am3d="http://schemas.microsoft.com/office/drawing/2017/model3d" xmlns:o="urn:schemas-microsoft-com:office:office" xmlns:r="http://schemas.openxmlformats.org/officeDocument/2006/relationships" xmlns:m="http://schemas.openxmlformats.org/officeDocument/2006/math" xmlns:v="urn:schemas-microsoft-com:vml" xmlns:wp14="http://schemas.microsoft.com/office/word/2010/wordprocessingDrawing" xmlns:wp="http://schemas.openxmlformats.org/drawingml/2006/wordprocessingDrawing" xmlns:w10="urn:schemas-microsoft-com:office:word" xmlns:w="http://schemas.openxmlformats.org/wordprocessingml/2006/main" xmlns:w14="http://schemas.microsoft.com/office/word/2010/wordml" xmlns:w15="http://schemas.microsoft.com/office/word/2012/wordml" xmlns:w16cid="http://schemas.microsoft.com/office/word/2016/wordml/cid" xmlns:w16se="http://schemas.microsoft.com/office/word/2015/wordml/symex" xmlns:wpg="http://schemas.microsoft.com/office/word/2010/wordprocessingGroup" xmlns:wpi="http://schemas.microsoft.com/office/word/2010/wordprocessingInk" xmlns:wne="http://schemas.microsoft.com/office/word/2006/wordml" xmlns:wps="http://schemas.microsoft.com/office/word/2010/wordprocessingShape" mc:Ignorable="w14 w15 w16se w16cid wp14">
+<w:numbering xmlns:wpc="http://schemas.microsoft.com/office/word/2010/wordprocessingCanvas" xmlns:cx="http://schemas.microsoft.com/office/drawing/2014/chartex" xmlns:cx1="http://schemas.microsoft.com/office/drawing/2015/9/8/chartex" xmlns:mc="http://schemas.openxmlformats.org/markup-compatibility/2006" xmlns:o="urn:schemas-microsoft-com:office:office" xmlns:r="http://schemas.openxmlformats.org/officeDocument/2006/relationships" xmlns:m="http://schemas.openxmlformats.org/officeDocument/2006/math" xmlns:v="urn:schemas-microsoft-com:vml" xmlns:wp14="http://schemas.microsoft.com/office/word/2010/wordprocessingDrawing" xmlns:wp="http://schemas.openxmlformats.org/drawingml/2006/wordprocessingDrawing" xmlns:w10="urn:schemas-microsoft-com:office:word" xmlns:w="http://schemas.openxmlformats.org/wordprocessingml/2006/main" xmlns:w14="http://schemas.microsoft.com/office/word/2010/wordml" xmlns:w15="http://schemas.microsoft.com/office/word/2012/wordml" xmlns:w16se="http://schemas.microsoft.com/office/word/2015/wordml/symex" xmlns:wpg="http://schemas.microsoft.com/office/word/2010/wordprocessingGroup" xmlns:wpi="http://schemas.microsoft.com/office/word/2010/wordprocessingInk" xmlns:wne="http://schemas.microsoft.com/office/word/2006/wordml" xmlns:wps="http://schemas.microsoft.com/office/word/2010/wordprocessingShape" mc:Ignorable="w14 w15 w16se wp14">
   <w:abstractNum w:abstractNumId="0" w15:restartNumberingAfterBreak="0">
     <w:nsid w:val="197B2EA1"/>
     <w:multiLevelType w:val="hybridMultilevel"/>
@@ -7166,7 +7836,7 @@
 </file>
 
 <file path=word/styles.xml><?xml version="1.0" encoding="utf-8"?>
-<w:styles xmlns:mc="http://schemas.openxmlformats.org/markup-compatibility/2006" xmlns:r="http://schemas.openxmlformats.org/officeDocument/2006/relationships" xmlns:w="http://schemas.openxmlformats.org/wordprocessingml/2006/main" xmlns:w14="http://schemas.microsoft.com/office/word/2010/wordml" xmlns:w15="http://schemas.microsoft.com/office/word/2012/wordml" xmlns:w16cid="http://schemas.microsoft.com/office/word/2016/wordml/cid" xmlns:w16se="http://schemas.microsoft.com/office/word/2015/wordml/symex" mc:Ignorable="w14 w15 w16se w16cid">
+<w:styles xmlns:mc="http://schemas.openxmlformats.org/markup-compatibility/2006" xmlns:r="http://schemas.openxmlformats.org/officeDocument/2006/relationships" xmlns:w="http://schemas.openxmlformats.org/wordprocessingml/2006/main" xmlns:w14="http://schemas.microsoft.com/office/word/2010/wordml" xmlns:w15="http://schemas.microsoft.com/office/word/2012/wordml" xmlns:w16se="http://schemas.microsoft.com/office/word/2015/wordml/symex" mc:Ignorable="w14 w15 w16se">
   <w:docDefaults>
     <w:rPrDefault>
       <w:rPr>
@@ -7182,7 +7852,7 @@
       </w:pPr>
     </w:pPrDefault>
   </w:docDefaults>
-  <w:latentStyles w:defLockedState="0" w:defUIPriority="99" w:defSemiHidden="0" w:defUnhideWhenUsed="0" w:defQFormat="0" w:count="376">
+  <w:latentStyles w:defLockedState="0" w:defUIPriority="99" w:defSemiHidden="0" w:defUnhideWhenUsed="0" w:defQFormat="0" w:count="371">
     <w:lsdException w:name="Normal" w:uiPriority="0" w:qFormat="1"/>
     <w:lsdException w:name="heading 1" w:uiPriority="9" w:qFormat="1"/>
     <w:lsdException w:name="heading 2" w:semiHidden="1" w:uiPriority="9" w:unhideWhenUsed="1" w:qFormat="1"/>
@@ -7288,6 +7958,7 @@
     <w:lsdException w:name="HTML Sample" w:semiHidden="1" w:unhideWhenUsed="1"/>
     <w:lsdException w:name="HTML Typewriter" w:semiHidden="1" w:unhideWhenUsed="1"/>
     <w:lsdException w:name="HTML Variable" w:semiHidden="1" w:unhideWhenUsed="1"/>
+    <w:lsdException w:name="Normal Table" w:semiHidden="1" w:unhideWhenUsed="1"/>
     <w:lsdException w:name="annotation subject" w:semiHidden="1" w:unhideWhenUsed="1"/>
     <w:lsdException w:name="No List" w:semiHidden="1" w:unhideWhenUsed="1"/>
     <w:lsdException w:name="Outline List 1" w:semiHidden="1" w:unhideWhenUsed="1"/>
@@ -7330,8 +8001,11 @@
     <w:lsdException w:name="Table Contemporary" w:semiHidden="1" w:unhideWhenUsed="1"/>
     <w:lsdException w:name="Table Elegant" w:semiHidden="1" w:unhideWhenUsed="1"/>
     <w:lsdException w:name="Table Professional" w:semiHidden="1" w:unhideWhenUsed="1"/>
+    <w:lsdException w:name="Table Subtle 1" w:semiHidden="1" w:unhideWhenUsed="1"/>
     <w:lsdException w:name="Table Subtle 2" w:semiHidden="1" w:unhideWhenUsed="1"/>
     <w:lsdException w:name="Table Web 1" w:semiHidden="1" w:unhideWhenUsed="1"/>
+    <w:lsdException w:name="Table Web 2" w:semiHidden="1" w:unhideWhenUsed="1"/>
+    <w:lsdException w:name="Table Web 3" w:semiHidden="1" w:unhideWhenUsed="1"/>
     <w:lsdException w:name="Balloon Text" w:semiHidden="1" w:unhideWhenUsed="1"/>
     <w:lsdException w:name="Table Grid" w:uiPriority="39"/>
     <w:lsdException w:name="Table Theme" w:semiHidden="1" w:unhideWhenUsed="1"/>
@@ -7550,16 +8224,11 @@
     <w:lsdException w:name="List Table 5 Dark Accent 6" w:uiPriority="50"/>
     <w:lsdException w:name="List Table 6 Colorful Accent 6" w:uiPriority="51"/>
     <w:lsdException w:name="List Table 7 Colorful Accent 6" w:uiPriority="52"/>
-    <w:lsdException w:name="Mention" w:semiHidden="1" w:unhideWhenUsed="1"/>
-    <w:lsdException w:name="Smart Hyperlink" w:semiHidden="1" w:unhideWhenUsed="1"/>
-    <w:lsdException w:name="Hashtag" w:semiHidden="1" w:unhideWhenUsed="1"/>
-    <w:lsdException w:name="Unresolved Mention" w:semiHidden="1" w:unhideWhenUsed="1"/>
-    <w:lsdException w:name="Smart Link" w:semiHidden="1" w:unhideWhenUsed="1"/>
   </w:latentStyles>
   <w:style w:type="paragraph" w:default="1" w:styleId="Normal">
     <w:name w:val="Normal"/>
     <w:qFormat/>
-    <w:rsid w:val="001C1F32"/>
+    <w:rsid w:val="006F280F"/>
     <w:pPr>
       <w:spacing w:after="0" w:line="480" w:lineRule="auto"/>
       <w:ind w:firstLine="720"/>
@@ -8213,7 +8882,7 @@
 </file>
 
 <file path=customXml/itemProps1.xml><?xml version="1.0" encoding="utf-8"?>
-<ds:datastoreItem xmlns:ds="http://schemas.openxmlformats.org/officeDocument/2006/customXml" ds:itemID="{A2599349-CC68-48B8-A84F-E70550C267AC}">
+<ds:datastoreItem xmlns:ds="http://schemas.openxmlformats.org/officeDocument/2006/customXml" ds:itemID="{B7A9A1D9-B302-40FB-8D2F-08A8F0E11665}">
   <ds:schemaRefs>
     <ds:schemaRef ds:uri="http://schemas.openxmlformats.org/officeDocument/2006/bibliography"/>
   </ds:schemaRefs>

</xml_diff>